<commit_message>
Added mappers. Added viewmodels and blob storage code.
</commit_message>
<xml_diff>
--- a/HOL/dotnet/modern-cloud-apps/ModernApp-HOL.docx
+++ b/HOL/dotnet/modern-cloud-apps/ModernApp-HOL.docx
@@ -3,6 +3,23 @@
 <w:document xmlns:wpc="http://schemas.microsoft.com/office/word/2010/wordprocessingCanvas" xmlns:cx="http://schemas.microsoft.com/office/drawing/2014/chartex" xmlns:cx1="http://schemas.microsoft.com/office/drawing/2015/9/8/chartex" xmlns:cx2="http://schemas.microsoft.com/office/drawing/2015/10/21/chartex" xmlns:mc="http://schemas.openxmlformats.org/markup-compatibility/2006" xmlns:o="urn:schemas-microsoft-com:office:office" xmlns:r="http://schemas.openxmlformats.org/officeDocument/2006/relationships" xmlns:m="http://schemas.openxmlformats.org/officeDocument/2006/math" xmlns:v="urn:schemas-microsoft-com:vml" xmlns:wp14="http://schemas.microsoft.com/office/word/2010/wordprocessingDrawing" xmlns:wp="http://schemas.openxmlformats.org/drawingml/2006/wordprocessingDrawing" xmlns:w10="urn:schemas-microsoft-com:office:word" xmlns:w="http://schemas.openxmlformats.org/wordprocessingml/2006/main" xmlns:w14="http://schemas.microsoft.com/office/word/2010/wordml" xmlns:w15="http://schemas.microsoft.com/office/word/2012/wordml" xmlns:w16se="http://schemas.microsoft.com/office/word/2015/wordml/symex" xmlns:wpg="http://schemas.microsoft.com/office/word/2010/wordprocessingGroup" xmlns:wpi="http://schemas.microsoft.com/office/word/2010/wordprocessingInk" xmlns:wne="http://schemas.microsoft.com/office/word/2006/wordml" xmlns:wps="http://schemas.microsoft.com/office/word/2010/wordprocessingShape" mc:Ignorable="w14 w15 w16se wp14">
   <w:body>
     <w:p>
+      <w:pPr>
+        <w:pStyle w:val="Heading1"/>
+      </w:pPr>
+      <w:r>
+        <w:t>Modern Apps hands on lab</w:t>
+      </w:r>
+    </w:p>
+    <w:p/>
+    <w:p>
+      <w:pPr>
+        <w:pStyle w:val="Heading2"/>
+      </w:pPr>
+      <w:r>
+        <w:t>Overview</w:t>
+      </w:r>
+    </w:p>
+    <w:p>
       <w:r>
         <w:t xml:space="preserve">In this lab, you will work with an existing API to connect to the web application front end. This will allow you perform CRUD operations for outages. You will also configure some additional Azure features such as </w:t>
       </w:r>
@@ -17,6 +34,75 @@
     </w:p>
     <w:p/>
     <w:p>
+      <w:pPr>
+        <w:pStyle w:val="Heading2"/>
+      </w:pPr>
+      <w:r>
+        <w:t>Objectives</w:t>
+      </w:r>
+    </w:p>
+    <w:p>
+      <w:r>
+        <w:t>In this hands-on lab, you will learn how to:</w:t>
+      </w:r>
+    </w:p>
+    <w:p>
+      <w:pPr>
+        <w:numPr>
+          <w:ilvl w:val="0"/>
+          <w:numId w:val="3"/>
+        </w:numPr>
+      </w:pPr>
+      <w:r>
+        <w:t>Use Visual Studio to connect to an API</w:t>
+      </w:r>
+    </w:p>
+    <w:p>
+      <w:pPr>
+        <w:numPr>
+          <w:ilvl w:val="0"/>
+          <w:numId w:val="3"/>
+        </w:numPr>
+      </w:pPr>
+      <w:r>
+        <w:t>Provision an Azure Web App to host the Web site</w:t>
+      </w:r>
+    </w:p>
+    <w:p>
+      <w:pPr>
+        <w:numPr>
+          <w:ilvl w:val="0"/>
+          <w:numId w:val="3"/>
+        </w:numPr>
+      </w:pPr>
+      <w:r>
+        <w:t>Modify a view to add caching</w:t>
+      </w:r>
+    </w:p>
+    <w:p>
+      <w:pPr>
+        <w:numPr>
+          <w:ilvl w:val="0"/>
+          <w:numId w:val="3"/>
+        </w:numPr>
+      </w:pPr>
+      <w:bookmarkStart w:id="0" w:name="_GoBack"/>
+      <w:r>
+        <w:t>Modify code to add queuing and blob storage</w:t>
+      </w:r>
+    </w:p>
+    <w:bookmarkEnd w:id="0"/>
+    <w:p/>
+    <w:p>
+      <w:pPr>
+        <w:pStyle w:val="Heading2"/>
+      </w:pPr>
+      <w:r>
+        <w:t>Prerequisites</w:t>
+      </w:r>
+    </w:p>
+    <w:p/>
+    <w:p>
       <w:r>
         <w:t>The source for the starter app is located in the HOL\</w:t>
       </w:r>
@@ -62,8 +148,33 @@
     </w:p>
     <w:p/>
     <w:p>
-      <w:r>
-        <w:t xml:space="preserve">Step 1 – Configure the </w:t>
+      <w:pPr>
+        <w:pStyle w:val="Heading1"/>
+      </w:pPr>
+      <w:r>
+        <w:t>Exercises</w:t>
+      </w:r>
+    </w:p>
+    <w:p>
+      <w:r>
+        <w:t xml:space="preserve">This hands-on-lab has the following </w:t>
+      </w:r>
+      <w:r>
+        <w:t>exercises</w:t>
+      </w:r>
+      <w:r>
+        <w:t>:</w:t>
+      </w:r>
+    </w:p>
+    <w:p>
+      <w:pPr>
+        <w:numPr>
+          <w:ilvl w:val="0"/>
+          <w:numId w:val="1"/>
+        </w:numPr>
+      </w:pPr>
+      <w:r>
+        <w:t xml:space="preserve">Exercise 1: Configure the </w:t>
       </w:r>
       <w:proofErr w:type="spellStart"/>
       <w:r>
@@ -72,8 +183,89 @@
       <w:proofErr w:type="spellEnd"/>
     </w:p>
     <w:p>
-      <w:r>
-        <w:t>Deploy to Azure</w:t>
+      <w:pPr>
+        <w:numPr>
+          <w:ilvl w:val="0"/>
+          <w:numId w:val="1"/>
+        </w:numPr>
+      </w:pPr>
+      <w:r>
+        <w:t xml:space="preserve">Exercise </w:t>
+      </w:r>
+      <w:r>
+        <w:t>2</w:t>
+      </w:r>
+      <w:r>
+        <w:t xml:space="preserve">: </w:t>
+      </w:r>
+      <w:r>
+        <w:t>XXX</w:t>
+      </w:r>
+    </w:p>
+    <w:p>
+      <w:pPr>
+        <w:numPr>
+          <w:ilvl w:val="0"/>
+          <w:numId w:val="1"/>
+        </w:numPr>
+      </w:pPr>
+      <w:r>
+        <w:t xml:space="preserve">Exercise </w:t>
+      </w:r>
+      <w:r>
+        <w:t>3</w:t>
+      </w:r>
+      <w:r>
+        <w:t xml:space="preserve">: </w:t>
+      </w:r>
+      <w:r>
+        <w:t>XXX</w:t>
+      </w:r>
+    </w:p>
+    <w:p/>
+    <w:p>
+      <w:pPr>
+        <w:pStyle w:val="Heading2"/>
+      </w:pPr>
+      <w:r>
+        <w:t xml:space="preserve">Exercise </w:t>
+      </w:r>
+      <w:r>
+        <w:t>1</w:t>
+      </w:r>
+      <w:r>
+        <w:t xml:space="preserve">: </w:t>
+      </w:r>
+      <w:r>
+        <w:t xml:space="preserve">Configure the </w:t>
+      </w:r>
+      <w:proofErr w:type="spellStart"/>
+      <w:r>
+        <w:t>WebAPI</w:t>
+      </w:r>
+      <w:proofErr w:type="spellEnd"/>
+    </w:p>
+    <w:p/>
+    <w:p>
+      <w:r>
+        <w:t xml:space="preserve">Deploy </w:t>
+      </w:r>
+      <w:r>
+        <w:t xml:space="preserve">the </w:t>
+      </w:r>
+      <w:proofErr w:type="spellStart"/>
+      <w:r>
+        <w:t>webapi</w:t>
+      </w:r>
+      <w:proofErr w:type="spellEnd"/>
+      <w:r>
+        <w:t xml:space="preserve"> to your </w:t>
+      </w:r>
+      <w:r>
+        <w:t>Azure</w:t>
+      </w:r>
+      <w:r>
+        <w:t xml:space="preserve"> subscription</w:t>
       </w:r>
     </w:p>
     <w:p>
@@ -81,59 +273,12 @@
         <w:rPr>
           <w:noProof/>
         </w:rPr>
+        <w:lastRenderedPageBreak/>
         <w:drawing>
           <wp:inline distT="0" distB="0" distL="0" distR="0" wp14:anchorId="5D654C1F" wp14:editId="6255543E">
             <wp:extent cx="2600325" cy="1266825"/>
             <wp:effectExtent l="0" t="0" r="9525" b="9525"/>
             <wp:docPr id="1" name="Picture 1"/>
-            <wp:cNvGraphicFramePr>
-              <a:graphicFrameLocks xmlns:a="http://schemas.openxmlformats.org/drawingml/2006/main" noChangeAspect="1"/>
-            </wp:cNvGraphicFramePr>
-            <a:graphic xmlns:a="http://schemas.openxmlformats.org/drawingml/2006/main">
-              <a:graphicData uri="http://schemas.openxmlformats.org/drawingml/2006/picture">
-                <pic:pic xmlns:pic="http://schemas.openxmlformats.org/drawingml/2006/picture">
-                  <pic:nvPicPr>
-                    <pic:cNvPr id="1" name=""/>
-                    <pic:cNvPicPr/>
-                  </pic:nvPicPr>
-                  <pic:blipFill>
-                    <a:blip r:embed="rId4"/>
-                    <a:stretch>
-                      <a:fillRect/>
-                    </a:stretch>
-                  </pic:blipFill>
-                  <pic:spPr>
-                    <a:xfrm>
-                      <a:off x="0" y="0"/>
-                      <a:ext cx="2600325" cy="1266825"/>
-                    </a:xfrm>
-                    <a:prstGeom prst="rect">
-                      <a:avLst/>
-                    </a:prstGeom>
-                  </pic:spPr>
-                </pic:pic>
-              </a:graphicData>
-            </a:graphic>
-          </wp:inline>
-        </w:drawing>
-      </w:r>
-    </w:p>
-    <w:p>
-      <w:r>
-        <w:t>Test with Chrome/postman</w:t>
-      </w:r>
-    </w:p>
-    <w:p/>
-    <w:p>
-      <w:r>
-        <w:rPr>
-          <w:noProof/>
-        </w:rPr>
-        <w:drawing>
-          <wp:inline distT="0" distB="0" distL="0" distR="0" wp14:anchorId="21D2B897" wp14:editId="195E3C74">
-            <wp:extent cx="5943600" cy="1863725"/>
-            <wp:effectExtent l="0" t="0" r="0" b="3175"/>
-            <wp:docPr id="4" name="Picture 4"/>
             <wp:cNvGraphicFramePr>
               <a:graphicFrameLocks xmlns:a="http://schemas.openxmlformats.org/drawingml/2006/main" noChangeAspect="1"/>
             </wp:cNvGraphicFramePr>
@@ -153,7 +298,7 @@
                   <pic:spPr>
                     <a:xfrm>
                       <a:off x="0" y="0"/>
-                      <a:ext cx="5943600" cy="1863725"/>
+                      <a:ext cx="2600325" cy="1266825"/>
                     </a:xfrm>
                     <a:prstGeom prst="rect">
                       <a:avLst/>
@@ -166,32 +311,22 @@
         </w:drawing>
       </w:r>
     </w:p>
+    <w:p>
+      <w:r>
+        <w:t>Test with Chrome/postman</w:t>
+      </w:r>
+    </w:p>
     <w:p/>
     <w:p>
       <w:r>
-        <w:t xml:space="preserve">Step 2 – Connect </w:t>
-      </w:r>
-      <w:r>
-        <w:t xml:space="preserve">the </w:t>
-      </w:r>
-      <w:r>
-        <w:t>Web app project</w:t>
-      </w:r>
-      <w:r>
-        <w:t xml:space="preserve"> to the API</w:t>
-      </w:r>
-    </w:p>
-    <w:p>
-      <w:r>
         <w:rPr>
           <w:noProof/>
         </w:rPr>
-        <w:lastRenderedPageBreak/>
         <w:drawing>
-          <wp:inline distT="0" distB="0" distL="0" distR="0" wp14:anchorId="72A86042" wp14:editId="21A20225">
-            <wp:extent cx="3276600" cy="1990725"/>
-            <wp:effectExtent l="0" t="0" r="0" b="9525"/>
-            <wp:docPr id="6" name="Picture 6"/>
+          <wp:inline distT="0" distB="0" distL="0" distR="0" wp14:anchorId="21D2B897" wp14:editId="195E3C74">
+            <wp:extent cx="5943600" cy="1863725"/>
+            <wp:effectExtent l="0" t="0" r="0" b="3175"/>
+            <wp:docPr id="4" name="Picture 4"/>
             <wp:cNvGraphicFramePr>
               <a:graphicFrameLocks xmlns:a="http://schemas.openxmlformats.org/drawingml/2006/main" noChangeAspect="1"/>
             </wp:cNvGraphicFramePr>
@@ -211,7 +346,7 @@
                   <pic:spPr>
                     <a:xfrm>
                       <a:off x="0" y="0"/>
-                      <a:ext cx="3276600" cy="1990725"/>
+                      <a:ext cx="5943600" cy="1863725"/>
                     </a:xfrm>
                     <a:prstGeom prst="rect">
                       <a:avLst/>
@@ -227,7 +362,16 @@
     <w:p/>
     <w:p>
       <w:r>
-        <w:t>Add the following:</w:t>
+        <w:t xml:space="preserve">Step 2 – Connect </w:t>
+      </w:r>
+      <w:r>
+        <w:t xml:space="preserve">the </w:t>
+      </w:r>
+      <w:r>
+        <w:t>Web app project</w:t>
+      </w:r>
+      <w:r>
+        <w:t xml:space="preserve"> to the API</w:t>
       </w:r>
     </w:p>
     <w:p>
@@ -236,10 +380,10 @@
           <w:noProof/>
         </w:rPr>
         <w:drawing>
-          <wp:inline distT="0" distB="0" distL="0" distR="0" wp14:anchorId="57C24F02" wp14:editId="683BC9FE">
-            <wp:extent cx="5943600" cy="683260"/>
-            <wp:effectExtent l="0" t="0" r="0" b="2540"/>
-            <wp:docPr id="7" name="Picture 7"/>
+          <wp:inline distT="0" distB="0" distL="0" distR="0" wp14:anchorId="72A86042" wp14:editId="21A20225">
+            <wp:extent cx="3276600" cy="1990725"/>
+            <wp:effectExtent l="0" t="0" r="0" b="9525"/>
+            <wp:docPr id="6" name="Picture 6"/>
             <wp:cNvGraphicFramePr>
               <a:graphicFrameLocks xmlns:a="http://schemas.openxmlformats.org/drawingml/2006/main" noChangeAspect="1"/>
             </wp:cNvGraphicFramePr>
@@ -259,7 +403,7 @@
                   <pic:spPr>
                     <a:xfrm>
                       <a:off x="0" y="0"/>
-                      <a:ext cx="5943600" cy="683260"/>
+                      <a:ext cx="3276600" cy="1990725"/>
                     </a:xfrm>
                     <a:prstGeom prst="rect">
                       <a:avLst/>
@@ -272,16 +416,22 @@
         </w:drawing>
       </w:r>
     </w:p>
+    <w:p/>
+    <w:p>
+      <w:r>
+        <w:t>Add the following:</w:t>
+      </w:r>
+    </w:p>
     <w:p>
       <w:r>
         <w:rPr>
           <w:noProof/>
         </w:rPr>
         <w:drawing>
-          <wp:inline distT="0" distB="0" distL="0" distR="0" wp14:anchorId="4695D68B" wp14:editId="4AC516C0">
-            <wp:extent cx="4629150" cy="4676775"/>
-            <wp:effectExtent l="0" t="0" r="0" b="9525"/>
-            <wp:docPr id="8" name="Picture 8"/>
+          <wp:inline distT="0" distB="0" distL="0" distR="0" wp14:anchorId="57C24F02" wp14:editId="683BC9FE">
+            <wp:extent cx="5943600" cy="683260"/>
+            <wp:effectExtent l="0" t="0" r="0" b="2540"/>
+            <wp:docPr id="7" name="Picture 7"/>
             <wp:cNvGraphicFramePr>
               <a:graphicFrameLocks xmlns:a="http://schemas.openxmlformats.org/drawingml/2006/main" noChangeAspect="1"/>
             </wp:cNvGraphicFramePr>
@@ -301,7 +451,7 @@
                   <pic:spPr>
                     <a:xfrm>
                       <a:off x="0" y="0"/>
-                      <a:ext cx="4629150" cy="4676775"/>
+                      <a:ext cx="5943600" cy="683260"/>
                     </a:xfrm>
                     <a:prstGeom prst="rect">
                       <a:avLst/>
@@ -321,10 +471,10 @@
         </w:rPr>
         <w:lastRenderedPageBreak/>
         <w:drawing>
-          <wp:inline distT="0" distB="0" distL="0" distR="0" wp14:anchorId="7FF64ECA" wp14:editId="32B0FCB0">
-            <wp:extent cx="4152900" cy="4219575"/>
+          <wp:inline distT="0" distB="0" distL="0" distR="0" wp14:anchorId="4695D68B" wp14:editId="4AC516C0">
+            <wp:extent cx="4629150" cy="4676775"/>
             <wp:effectExtent l="0" t="0" r="0" b="9525"/>
-            <wp:docPr id="9" name="Picture 9"/>
+            <wp:docPr id="8" name="Picture 8"/>
             <wp:cNvGraphicFramePr>
               <a:graphicFrameLocks xmlns:a="http://schemas.openxmlformats.org/drawingml/2006/main" noChangeAspect="1"/>
             </wp:cNvGraphicFramePr>
@@ -344,7 +494,7 @@
                   <pic:spPr>
                     <a:xfrm>
                       <a:off x="0" y="0"/>
-                      <a:ext cx="4152900" cy="4219575"/>
+                      <a:ext cx="4629150" cy="4676775"/>
                     </a:xfrm>
                     <a:prstGeom prst="rect">
                       <a:avLst/>
@@ -357,17 +507,17 @@
         </w:drawing>
       </w:r>
     </w:p>
-    <w:p/>
     <w:p>
       <w:r>
         <w:rPr>
           <w:noProof/>
         </w:rPr>
+        <w:lastRenderedPageBreak/>
         <w:drawing>
-          <wp:inline distT="0" distB="0" distL="0" distR="0" wp14:anchorId="236C20EA" wp14:editId="318B2CB0">
-            <wp:extent cx="5943600" cy="502920"/>
-            <wp:effectExtent l="0" t="0" r="0" b="0"/>
-            <wp:docPr id="10" name="Picture 10"/>
+          <wp:inline distT="0" distB="0" distL="0" distR="0" wp14:anchorId="7FF64ECA" wp14:editId="32B0FCB0">
+            <wp:extent cx="4152900" cy="4219575"/>
+            <wp:effectExtent l="0" t="0" r="0" b="9525"/>
+            <wp:docPr id="9" name="Picture 9"/>
             <wp:cNvGraphicFramePr>
               <a:graphicFrameLocks xmlns:a="http://schemas.openxmlformats.org/drawingml/2006/main" noChangeAspect="1"/>
             </wp:cNvGraphicFramePr>
@@ -387,7 +537,7 @@
                   <pic:spPr>
                     <a:xfrm>
                       <a:off x="0" y="0"/>
-                      <a:ext cx="5943600" cy="502920"/>
+                      <a:ext cx="4152900" cy="4219575"/>
                     </a:xfrm>
                     <a:prstGeom prst="rect">
                       <a:avLst/>
@@ -400,17 +550,17 @@
         </w:drawing>
       </w:r>
     </w:p>
+    <w:p/>
     <w:p>
       <w:r>
         <w:rPr>
           <w:noProof/>
         </w:rPr>
-        <w:lastRenderedPageBreak/>
         <w:drawing>
-          <wp:inline distT="0" distB="0" distL="0" distR="0" wp14:anchorId="0019D30E" wp14:editId="1F6B9798">
-            <wp:extent cx="4648200" cy="4714875"/>
-            <wp:effectExtent l="0" t="0" r="0" b="9525"/>
-            <wp:docPr id="11" name="Picture 11"/>
+          <wp:inline distT="0" distB="0" distL="0" distR="0" wp14:anchorId="236C20EA" wp14:editId="318B2CB0">
+            <wp:extent cx="5943600" cy="502920"/>
+            <wp:effectExtent l="0" t="0" r="0" b="0"/>
+            <wp:docPr id="10" name="Picture 10"/>
             <wp:cNvGraphicFramePr>
               <a:graphicFrameLocks xmlns:a="http://schemas.openxmlformats.org/drawingml/2006/main" noChangeAspect="1"/>
             </wp:cNvGraphicFramePr>
@@ -430,7 +580,7 @@
                   <pic:spPr>
                     <a:xfrm>
                       <a:off x="0" y="0"/>
-                      <a:ext cx="4648200" cy="4714875"/>
+                      <a:ext cx="5943600" cy="502920"/>
                     </a:xfrm>
                     <a:prstGeom prst="rect">
                       <a:avLst/>
@@ -450,10 +600,10 @@
         </w:rPr>
         <w:lastRenderedPageBreak/>
         <w:drawing>
-          <wp:inline distT="0" distB="0" distL="0" distR="0" wp14:anchorId="0491BA13" wp14:editId="5804FBF2">
-            <wp:extent cx="4162425" cy="4238625"/>
-            <wp:effectExtent l="0" t="0" r="9525" b="9525"/>
-            <wp:docPr id="12" name="Picture 12"/>
+          <wp:inline distT="0" distB="0" distL="0" distR="0" wp14:anchorId="0019D30E" wp14:editId="1F6B9798">
+            <wp:extent cx="4648200" cy="4714875"/>
+            <wp:effectExtent l="0" t="0" r="0" b="9525"/>
+            <wp:docPr id="11" name="Picture 11"/>
             <wp:cNvGraphicFramePr>
               <a:graphicFrameLocks xmlns:a="http://schemas.openxmlformats.org/drawingml/2006/main" noChangeAspect="1"/>
             </wp:cNvGraphicFramePr>
@@ -473,7 +623,7 @@
                   <pic:spPr>
                     <a:xfrm>
                       <a:off x="0" y="0"/>
-                      <a:ext cx="4162425" cy="4238625"/>
+                      <a:ext cx="4648200" cy="4714875"/>
                     </a:xfrm>
                     <a:prstGeom prst="rect">
                       <a:avLst/>
@@ -485,24 +635,18 @@
           </wp:inline>
         </w:drawing>
       </w:r>
-      <w:bookmarkStart w:id="0" w:name="_GoBack"/>
-      <w:bookmarkEnd w:id="0"/>
-    </w:p>
-    <w:p>
-      <w:r>
-        <w:t>Add a reference to the Web API project URL</w:t>
-      </w:r>
     </w:p>
     <w:p>
       <w:r>
         <w:rPr>
           <w:noProof/>
         </w:rPr>
+        <w:lastRenderedPageBreak/>
         <w:drawing>
-          <wp:inline distT="0" distB="0" distL="0" distR="0" wp14:anchorId="7E12937F" wp14:editId="21366DD6">
-            <wp:extent cx="5943600" cy="3050540"/>
-            <wp:effectExtent l="0" t="0" r="0" b="0"/>
-            <wp:docPr id="2" name="Picture 2"/>
+          <wp:inline distT="0" distB="0" distL="0" distR="0" wp14:anchorId="0491BA13" wp14:editId="5804FBF2">
+            <wp:extent cx="4162425" cy="4238625"/>
+            <wp:effectExtent l="0" t="0" r="9525" b="9525"/>
+            <wp:docPr id="12" name="Picture 12"/>
             <wp:cNvGraphicFramePr>
               <a:graphicFrameLocks xmlns:a="http://schemas.openxmlformats.org/drawingml/2006/main" noChangeAspect="1"/>
             </wp:cNvGraphicFramePr>
@@ -522,6 +666,53 @@
                   <pic:spPr>
                     <a:xfrm>
                       <a:off x="0" y="0"/>
+                      <a:ext cx="4162425" cy="4238625"/>
+                    </a:xfrm>
+                    <a:prstGeom prst="rect">
+                      <a:avLst/>
+                    </a:prstGeom>
+                  </pic:spPr>
+                </pic:pic>
+              </a:graphicData>
+            </a:graphic>
+          </wp:inline>
+        </w:drawing>
+      </w:r>
+    </w:p>
+    <w:p>
+      <w:r>
+        <w:t>Add a reference to the Web API project URL</w:t>
+      </w:r>
+    </w:p>
+    <w:p>
+      <w:r>
+        <w:rPr>
+          <w:noProof/>
+        </w:rPr>
+        <w:drawing>
+          <wp:inline distT="0" distB="0" distL="0" distR="0" wp14:anchorId="7E12937F" wp14:editId="21366DD6">
+            <wp:extent cx="5943600" cy="3050540"/>
+            <wp:effectExtent l="0" t="0" r="0" b="0"/>
+            <wp:docPr id="2" name="Picture 2"/>
+            <wp:cNvGraphicFramePr>
+              <a:graphicFrameLocks xmlns:a="http://schemas.openxmlformats.org/drawingml/2006/main" noChangeAspect="1"/>
+            </wp:cNvGraphicFramePr>
+            <a:graphic xmlns:a="http://schemas.openxmlformats.org/drawingml/2006/main">
+              <a:graphicData uri="http://schemas.openxmlformats.org/drawingml/2006/picture">
+                <pic:pic xmlns:pic="http://schemas.openxmlformats.org/drawingml/2006/picture">
+                  <pic:nvPicPr>
+                    <pic:cNvPr id="1" name=""/>
+                    <pic:cNvPicPr/>
+                  </pic:nvPicPr>
+                  <pic:blipFill>
+                    <a:blip r:embed="rId14"/>
+                    <a:stretch>
+                      <a:fillRect/>
+                    </a:stretch>
+                  </pic:blipFill>
+                  <pic:spPr>
+                    <a:xfrm>
+                      <a:off x="0" y="0"/>
                       <a:ext cx="5943600" cy="3050540"/>
                     </a:xfrm>
                     <a:prstGeom prst="rect">
@@ -537,12 +728,12 @@
     </w:p>
     <w:p/>
     <w:p>
-      <w:hyperlink r:id="rId14" w:history="1">
+      <w:hyperlink r:id="rId15" w:history="1">
         <w:r>
           <w:rPr>
             <w:rStyle w:val="Hyperlink"/>
           </w:rPr>
-          <w:t>http://incidentapi6ibkhdsoyi5h4.azurewebsites.net/swagger/ui/index</w:t>
+          <w:t>http://incidentapi4w5agyt32vajs.azurewebsites.net/swagger/docs/v1</w:t>
         </w:r>
       </w:hyperlink>
     </w:p>
@@ -568,7 +759,7 @@
                     <pic:cNvPicPr/>
                   </pic:nvPicPr>
                   <pic:blipFill>
-                    <a:blip r:embed="rId15"/>
+                    <a:blip r:embed="rId16"/>
                     <a:stretch>
                       <a:fillRect/>
                     </a:stretch>
@@ -592,26 +783,1786 @@
     <w:p/>
     <w:p>
       <w:r>
-        <w:t xml:space="preserve">In the </w:t>
+        <w:t xml:space="preserve">Update the </w:t>
       </w:r>
       <w:proofErr w:type="spellStart"/>
       <w:r>
-        <w:t>NewController</w:t>
+        <w:t>web.config</w:t>
       </w:r>
       <w:proofErr w:type="spellEnd"/>
       <w:r>
-        <w:t xml:space="preserve">, add the using </w:t>
+        <w:t xml:space="preserve"> to point to your API URL</w:t>
+      </w:r>
+    </w:p>
+    <w:p>
+      <w:pPr>
+        <w:shd w:val="clear" w:color="auto" w:fill="FFFFFF"/>
+        <w:tabs>
+          <w:tab w:val="left" w:pos="916"/>
+          <w:tab w:val="left" w:pos="1832"/>
+          <w:tab w:val="left" w:pos="2748"/>
+          <w:tab w:val="left" w:pos="3664"/>
+          <w:tab w:val="left" w:pos="4580"/>
+          <w:tab w:val="left" w:pos="5496"/>
+          <w:tab w:val="left" w:pos="6412"/>
+          <w:tab w:val="left" w:pos="7328"/>
+          <w:tab w:val="left" w:pos="8244"/>
+          <w:tab w:val="left" w:pos="9160"/>
+          <w:tab w:val="left" w:pos="10076"/>
+          <w:tab w:val="left" w:pos="10992"/>
+          <w:tab w:val="left" w:pos="11908"/>
+          <w:tab w:val="left" w:pos="12824"/>
+          <w:tab w:val="left" w:pos="13740"/>
+          <w:tab w:val="left" w:pos="14656"/>
+        </w:tabs>
+        <w:spacing w:after="0" w:line="240" w:lineRule="auto"/>
+        <w:rPr>
+          <w:rFonts w:ascii="Consolas" w:eastAsia="Times New Roman" w:hAnsi="Consolas" w:cs="Courier New"/>
+          <w:color w:val="000000"/>
+          <w:sz w:val="20"/>
+          <w:szCs w:val="20"/>
+        </w:rPr>
+      </w:pPr>
+      <w:r>
+        <w:rPr>
+          <w:rFonts w:ascii="Consolas" w:eastAsia="Times New Roman" w:hAnsi="Consolas" w:cs="Courier New"/>
+          <w:color w:val="0000FF"/>
+          <w:sz w:val="20"/>
+          <w:szCs w:val="20"/>
+        </w:rPr>
+        <w:t>&lt;</w:t>
+      </w:r>
+      <w:r>
+        <w:rPr>
+          <w:rFonts w:ascii="Consolas" w:eastAsia="Times New Roman" w:hAnsi="Consolas" w:cs="Courier New"/>
+          <w:color w:val="A31515"/>
+          <w:sz w:val="20"/>
+          <w:szCs w:val="20"/>
+        </w:rPr>
+        <w:t>add</w:t>
+      </w:r>
+      <w:r>
+        <w:rPr>
+          <w:rFonts w:ascii="Consolas" w:eastAsia="Times New Roman" w:hAnsi="Consolas" w:cs="Courier New"/>
+          <w:color w:val="0000FF"/>
+          <w:sz w:val="20"/>
+          <w:szCs w:val="20"/>
+        </w:rPr>
+        <w:t> </w:t>
+      </w:r>
+      <w:r>
+        <w:rPr>
+          <w:rFonts w:ascii="Consolas" w:eastAsia="Times New Roman" w:hAnsi="Consolas" w:cs="Courier New"/>
+          <w:color w:val="FF0000"/>
+          <w:sz w:val="20"/>
+          <w:szCs w:val="20"/>
+        </w:rPr>
+        <w:t>key</w:t>
+      </w:r>
+      <w:r>
+        <w:rPr>
+          <w:rFonts w:ascii="Consolas" w:eastAsia="Times New Roman" w:hAnsi="Consolas" w:cs="Courier New"/>
+          <w:color w:val="0000FF"/>
+          <w:sz w:val="20"/>
+          <w:szCs w:val="20"/>
+        </w:rPr>
+        <w:t>=</w:t>
+      </w:r>
+      <w:r>
+        <w:rPr>
+          <w:rFonts w:ascii="Consolas" w:eastAsia="Times New Roman" w:hAnsi="Consolas" w:cs="Courier New"/>
+          <w:color w:val="000000"/>
+          <w:sz w:val="20"/>
+          <w:szCs w:val="20"/>
+        </w:rPr>
+        <w:t>"</w:t>
+      </w:r>
+      <w:r>
+        <w:rPr>
+          <w:rFonts w:ascii="Consolas" w:eastAsia="Times New Roman" w:hAnsi="Consolas" w:cs="Courier New"/>
+          <w:color w:val="0000FF"/>
+          <w:sz w:val="20"/>
+          <w:szCs w:val="20"/>
+        </w:rPr>
+        <w:t>INCIDENT_API_URL</w:t>
+      </w:r>
+      <w:r>
+        <w:rPr>
+          <w:rFonts w:ascii="Consolas" w:eastAsia="Times New Roman" w:hAnsi="Consolas" w:cs="Courier New"/>
+          <w:color w:val="000000"/>
+          <w:sz w:val="20"/>
+          <w:szCs w:val="20"/>
+        </w:rPr>
+        <w:t>"</w:t>
+      </w:r>
+      <w:r>
+        <w:rPr>
+          <w:rFonts w:ascii="Consolas" w:eastAsia="Times New Roman" w:hAnsi="Consolas" w:cs="Courier New"/>
+          <w:color w:val="0000FF"/>
+          <w:sz w:val="20"/>
+          <w:szCs w:val="20"/>
+        </w:rPr>
+        <w:t> </w:t>
+      </w:r>
+      <w:r>
+        <w:rPr>
+          <w:rFonts w:ascii="Consolas" w:eastAsia="Times New Roman" w:hAnsi="Consolas" w:cs="Courier New"/>
+          <w:color w:val="FF0000"/>
+          <w:sz w:val="20"/>
+          <w:szCs w:val="20"/>
+        </w:rPr>
+        <w:t>value</w:t>
+      </w:r>
+      <w:r>
+        <w:rPr>
+          <w:rFonts w:ascii="Consolas" w:eastAsia="Times New Roman" w:hAnsi="Consolas" w:cs="Courier New"/>
+          <w:color w:val="0000FF"/>
+          <w:sz w:val="20"/>
+          <w:szCs w:val="20"/>
+        </w:rPr>
+        <w:t>=</w:t>
+      </w:r>
+      <w:r>
+        <w:rPr>
+          <w:rFonts w:ascii="Consolas" w:eastAsia="Times New Roman" w:hAnsi="Consolas" w:cs="Courier New"/>
+          <w:color w:val="000000"/>
+          <w:sz w:val="20"/>
+          <w:szCs w:val="20"/>
+        </w:rPr>
+        <w:t>""</w:t>
+      </w:r>
+      <w:r>
+        <w:rPr>
+          <w:rFonts w:ascii="Consolas" w:eastAsia="Times New Roman" w:hAnsi="Consolas" w:cs="Courier New"/>
+          <w:color w:val="0000FF"/>
+          <w:sz w:val="20"/>
+          <w:szCs w:val="20"/>
+        </w:rPr>
+        <w:t> /&gt;</w:t>
+      </w:r>
+    </w:p>
+    <w:p/>
+    <w:p>
+      <w:r>
+        <w:t xml:space="preserve">Add the following to the </w:t>
+      </w:r>
+      <w:r>
+        <w:t>Dashboard View</w:t>
+      </w:r>
+      <w:r>
+        <w:t>:</w:t>
+      </w:r>
+    </w:p>
+    <w:p>
+      <w:pPr>
+        <w:pStyle w:val="HTMLPreformatted"/>
+        <w:shd w:val="clear" w:color="auto" w:fill="FFFFFF"/>
+        <w:rPr>
+          <w:rFonts w:ascii="Consolas" w:hAnsi="Consolas"/>
+          <w:color w:val="000000"/>
+        </w:rPr>
+      </w:pPr>
+      <w:proofErr w:type="gramStart"/>
+      <w:r>
+        <w:rPr>
+          <w:rFonts w:ascii="Consolas" w:hAnsi="Consolas"/>
+          <w:color w:val="006400"/>
+        </w:rPr>
+        <w:t>&lt;!--</w:t>
+      </w:r>
+      <w:proofErr w:type="gramEnd"/>
+      <w:r>
+        <w:rPr>
+          <w:rFonts w:ascii="Consolas" w:hAnsi="Consolas"/>
+          <w:color w:val="006400"/>
+        </w:rPr>
+        <w:t>VIEW CODE--&gt;</w:t>
+      </w:r>
+    </w:p>
+    <w:p>
+      <w:pPr>
+        <w:pStyle w:val="HTMLPreformatted"/>
+        <w:shd w:val="clear" w:color="auto" w:fill="FFFFFF"/>
+        <w:rPr>
+          <w:rFonts w:ascii="Consolas" w:hAnsi="Consolas"/>
+          <w:color w:val="000000"/>
+        </w:rPr>
+      </w:pPr>
+      <w:r>
+        <w:rPr>
+          <w:rFonts w:ascii="Consolas" w:hAnsi="Consolas"/>
+          <w:color w:val="0000FF"/>
+        </w:rPr>
+        <w:t>&lt;</w:t>
+      </w:r>
+      <w:r>
+        <w:rPr>
+          <w:rFonts w:ascii="Consolas" w:hAnsi="Consolas"/>
+          <w:color w:val="800000"/>
+        </w:rPr>
+        <w:t>div</w:t>
+      </w:r>
+      <w:r>
+        <w:rPr>
+          <w:rFonts w:ascii="Consolas" w:hAnsi="Consolas"/>
+          <w:color w:val="000000"/>
+        </w:rPr>
+        <w:t> </w:t>
+      </w:r>
+      <w:r>
+        <w:rPr>
+          <w:rFonts w:ascii="Consolas" w:hAnsi="Consolas"/>
+          <w:color w:val="FF0000"/>
+        </w:rPr>
+        <w:t>class</w:t>
+      </w:r>
+      <w:r>
+        <w:rPr>
+          <w:rFonts w:ascii="Consolas" w:hAnsi="Consolas"/>
+          <w:color w:val="0000FF"/>
+        </w:rPr>
+        <w:t>="row"&gt;</w:t>
+      </w:r>
+    </w:p>
+    <w:p>
+      <w:pPr>
+        <w:pStyle w:val="HTMLPreformatted"/>
+        <w:shd w:val="clear" w:color="auto" w:fill="FFFFFF"/>
+        <w:rPr>
+          <w:rFonts w:ascii="Consolas" w:hAnsi="Consolas"/>
+          <w:color w:val="000000"/>
+        </w:rPr>
+      </w:pPr>
+      <w:r>
+        <w:rPr>
+          <w:rFonts w:ascii="Consolas" w:hAnsi="Consolas"/>
+          <w:color w:val="000000"/>
+        </w:rPr>
+        <w:t>    </w:t>
+      </w:r>
+      <w:r>
+        <w:rPr>
+          <w:rFonts w:ascii="Consolas" w:hAnsi="Consolas"/>
+          <w:color w:val="000000"/>
+          <w:shd w:val="clear" w:color="auto" w:fill="FFFF00"/>
+        </w:rPr>
+        <w:t>@</w:t>
+      </w:r>
+      <w:r>
+        <w:rPr>
+          <w:rFonts w:ascii="Consolas" w:hAnsi="Consolas"/>
+          <w:color w:val="0000FF"/>
+        </w:rPr>
+        <w:t>if</w:t>
+      </w:r>
+      <w:r>
+        <w:rPr>
+          <w:rFonts w:ascii="Consolas" w:hAnsi="Consolas"/>
+          <w:color w:val="000000"/>
+        </w:rPr>
+        <w:t> (</w:t>
       </w:r>
       <w:proofErr w:type="spellStart"/>
       <w:r>
-        <w:t>DevCamp.API.Models</w:t>
+        <w:rPr>
+          <w:rFonts w:ascii="Consolas" w:hAnsi="Consolas"/>
+          <w:color w:val="000000"/>
+        </w:rPr>
+        <w:t>Model.Count</w:t>
       </w:r>
       <w:proofErr w:type="spellEnd"/>
       <w:r>
-        <w:t>.</w:t>
+        <w:rPr>
+          <w:rFonts w:ascii="Consolas" w:hAnsi="Consolas"/>
+          <w:color w:val="000000"/>
+        </w:rPr>
+        <w:t> &gt; 0)</w:t>
+      </w:r>
+    </w:p>
+    <w:p>
+      <w:pPr>
+        <w:pStyle w:val="HTMLPreformatted"/>
+        <w:shd w:val="clear" w:color="auto" w:fill="FFFFFF"/>
+        <w:rPr>
+          <w:rFonts w:ascii="Consolas" w:hAnsi="Consolas"/>
+          <w:color w:val="000000"/>
+        </w:rPr>
+      </w:pPr>
+      <w:r>
+        <w:rPr>
+          <w:rFonts w:ascii="Consolas" w:hAnsi="Consolas"/>
+          <w:color w:val="000000"/>
+        </w:rPr>
+        <w:t>        {</w:t>
+      </w:r>
+    </w:p>
+    <w:p>
+      <w:pPr>
+        <w:pStyle w:val="HTMLPreformatted"/>
+        <w:shd w:val="clear" w:color="auto" w:fill="FFFFFF"/>
+        <w:rPr>
+          <w:rFonts w:ascii="Consolas" w:hAnsi="Consolas"/>
+          <w:color w:val="000000"/>
+        </w:rPr>
+      </w:pPr>
+      <w:r>
+        <w:rPr>
+          <w:rFonts w:ascii="Consolas" w:hAnsi="Consolas"/>
+          <w:color w:val="000000"/>
+        </w:rPr>
+        <w:t>            </w:t>
+      </w:r>
+      <w:proofErr w:type="spellStart"/>
+      <w:r>
+        <w:rPr>
+          <w:rFonts w:ascii="Consolas" w:hAnsi="Consolas"/>
+          <w:color w:val="0000FF"/>
+        </w:rPr>
+        <w:t>foreach</w:t>
+      </w:r>
+      <w:proofErr w:type="spellEnd"/>
+      <w:r>
+        <w:rPr>
+          <w:rFonts w:ascii="Consolas" w:hAnsi="Consolas"/>
+          <w:color w:val="000000"/>
+        </w:rPr>
+        <w:t> (</w:t>
+      </w:r>
+      <w:proofErr w:type="spellStart"/>
+      <w:r>
+        <w:rPr>
+          <w:rFonts w:ascii="Consolas" w:hAnsi="Consolas"/>
+          <w:color w:val="0000FF"/>
+        </w:rPr>
+        <w:t>var</w:t>
+      </w:r>
+      <w:proofErr w:type="spellEnd"/>
+      <w:r>
+        <w:rPr>
+          <w:rFonts w:ascii="Consolas" w:hAnsi="Consolas"/>
+          <w:color w:val="000000"/>
+        </w:rPr>
+        <w:t> item </w:t>
+      </w:r>
+      <w:r>
+        <w:rPr>
+          <w:rFonts w:ascii="Consolas" w:hAnsi="Consolas"/>
+          <w:color w:val="0000FF"/>
+        </w:rPr>
+        <w:t>in</w:t>
+      </w:r>
+      <w:r>
+        <w:rPr>
+          <w:rFonts w:ascii="Consolas" w:hAnsi="Consolas"/>
+          <w:color w:val="000000"/>
+        </w:rPr>
+        <w:t> Model)</w:t>
+      </w:r>
+    </w:p>
+    <w:p>
+      <w:pPr>
+        <w:pStyle w:val="HTMLPreformatted"/>
+        <w:shd w:val="clear" w:color="auto" w:fill="FFFFFF"/>
+        <w:rPr>
+          <w:rFonts w:ascii="Consolas" w:hAnsi="Consolas"/>
+          <w:color w:val="000000"/>
+        </w:rPr>
+      </w:pPr>
+      <w:r>
+        <w:rPr>
+          <w:rFonts w:ascii="Consolas" w:hAnsi="Consolas"/>
+          <w:color w:val="000000"/>
+        </w:rPr>
+        <w:t>            {</w:t>
+      </w:r>
+    </w:p>
+    <w:p>
+      <w:pPr>
+        <w:pStyle w:val="HTMLPreformatted"/>
+        <w:shd w:val="clear" w:color="auto" w:fill="FFFFFF"/>
+        <w:rPr>
+          <w:rFonts w:ascii="Consolas" w:hAnsi="Consolas"/>
+          <w:color w:val="000000"/>
+        </w:rPr>
+      </w:pPr>
+      <w:r>
+        <w:rPr>
+          <w:rFonts w:ascii="Consolas" w:hAnsi="Consolas"/>
+          <w:color w:val="000000"/>
+        </w:rPr>
+        <w:t>            </w:t>
+      </w:r>
+      <w:r>
+        <w:rPr>
+          <w:rFonts w:ascii="Consolas" w:hAnsi="Consolas"/>
+          <w:color w:val="0000FF"/>
+        </w:rPr>
+        <w:t>&lt;</w:t>
+      </w:r>
+      <w:r>
+        <w:rPr>
+          <w:rFonts w:ascii="Consolas" w:hAnsi="Consolas"/>
+          <w:color w:val="800000"/>
+        </w:rPr>
+        <w:t>div</w:t>
+      </w:r>
+      <w:r>
+        <w:rPr>
+          <w:rFonts w:ascii="Consolas" w:hAnsi="Consolas"/>
+          <w:color w:val="000000"/>
+        </w:rPr>
+        <w:t> </w:t>
+      </w:r>
+      <w:r>
+        <w:rPr>
+          <w:rFonts w:ascii="Consolas" w:hAnsi="Consolas"/>
+          <w:color w:val="FF0000"/>
+        </w:rPr>
+        <w:t>class</w:t>
+      </w:r>
+      <w:r>
+        <w:rPr>
+          <w:rFonts w:ascii="Consolas" w:hAnsi="Consolas"/>
+          <w:color w:val="0000FF"/>
+        </w:rPr>
+        <w:t>="col-sm-3"&gt;</w:t>
+      </w:r>
+    </w:p>
+    <w:p>
+      <w:pPr>
+        <w:pStyle w:val="HTMLPreformatted"/>
+        <w:shd w:val="clear" w:color="auto" w:fill="FFFFFF"/>
+        <w:rPr>
+          <w:rFonts w:ascii="Consolas" w:hAnsi="Consolas"/>
+          <w:color w:val="000000"/>
+        </w:rPr>
+      </w:pPr>
+      <w:r>
+        <w:rPr>
+          <w:rFonts w:ascii="Consolas" w:hAnsi="Consolas"/>
+          <w:color w:val="000000"/>
+        </w:rPr>
+        <w:t>                </w:t>
+      </w:r>
+      <w:r>
+        <w:rPr>
+          <w:rFonts w:ascii="Consolas" w:hAnsi="Consolas"/>
+          <w:color w:val="0000FF"/>
+        </w:rPr>
+        <w:t>&lt;</w:t>
+      </w:r>
+      <w:r>
+        <w:rPr>
+          <w:rFonts w:ascii="Consolas" w:hAnsi="Consolas"/>
+          <w:color w:val="800000"/>
+        </w:rPr>
+        <w:t>div</w:t>
+      </w:r>
+      <w:r>
+        <w:rPr>
+          <w:rFonts w:ascii="Consolas" w:hAnsi="Consolas"/>
+          <w:color w:val="000000"/>
+        </w:rPr>
+        <w:t> </w:t>
+      </w:r>
+      <w:r>
+        <w:rPr>
+          <w:rFonts w:ascii="Consolas" w:hAnsi="Consolas"/>
+          <w:color w:val="FF0000"/>
+        </w:rPr>
+        <w:t>class</w:t>
+      </w:r>
+      <w:r>
+        <w:rPr>
+          <w:rFonts w:ascii="Consolas" w:hAnsi="Consolas"/>
+          <w:color w:val="0000FF"/>
+        </w:rPr>
+        <w:t>="panel panel-default"&gt;</w:t>
+      </w:r>
+    </w:p>
+    <w:p>
+      <w:pPr>
+        <w:pStyle w:val="HTMLPreformatted"/>
+        <w:shd w:val="clear" w:color="auto" w:fill="FFFFFF"/>
+        <w:rPr>
+          <w:rFonts w:ascii="Consolas" w:hAnsi="Consolas"/>
+          <w:color w:val="000000"/>
+        </w:rPr>
+      </w:pPr>
+      <w:r>
+        <w:rPr>
+          <w:rFonts w:ascii="Consolas" w:hAnsi="Consolas"/>
+          <w:color w:val="000000"/>
+        </w:rPr>
+        <w:t>                    </w:t>
+      </w:r>
+      <w:r>
+        <w:rPr>
+          <w:rFonts w:ascii="Consolas" w:hAnsi="Consolas"/>
+          <w:color w:val="0000FF"/>
+        </w:rPr>
+        <w:t>&lt;</w:t>
+      </w:r>
+      <w:r>
+        <w:rPr>
+          <w:rFonts w:ascii="Consolas" w:hAnsi="Consolas"/>
+          <w:color w:val="800000"/>
+        </w:rPr>
+        <w:t>div</w:t>
+      </w:r>
+      <w:r>
+        <w:rPr>
+          <w:rFonts w:ascii="Consolas" w:hAnsi="Consolas"/>
+          <w:color w:val="000000"/>
+        </w:rPr>
+        <w:t> </w:t>
+      </w:r>
+      <w:r>
+        <w:rPr>
+          <w:rFonts w:ascii="Consolas" w:hAnsi="Consolas"/>
+          <w:color w:val="FF0000"/>
+        </w:rPr>
+        <w:t>class</w:t>
+      </w:r>
+      <w:r>
+        <w:rPr>
+          <w:rFonts w:ascii="Consolas" w:hAnsi="Consolas"/>
+          <w:color w:val="0000FF"/>
+        </w:rPr>
+        <w:t>="panel-heading"&gt;</w:t>
+      </w:r>
+      <w:r>
+        <w:rPr>
+          <w:rFonts w:ascii="Consolas" w:hAnsi="Consolas"/>
+          <w:color w:val="000000"/>
+        </w:rPr>
+        <w:t>Outage: </w:t>
+      </w:r>
+      <w:r>
+        <w:rPr>
+          <w:rFonts w:ascii="Consolas" w:hAnsi="Consolas"/>
+          <w:color w:val="000000"/>
+          <w:shd w:val="clear" w:color="auto" w:fill="FFFF00"/>
+        </w:rPr>
+        <w:t>@</w:t>
+      </w:r>
+      <w:proofErr w:type="gramStart"/>
+      <w:r>
+        <w:rPr>
+          <w:rFonts w:ascii="Consolas" w:hAnsi="Consolas"/>
+          <w:color w:val="000000"/>
+        </w:rPr>
+        <w:t>item.Id</w:t>
+      </w:r>
+      <w:proofErr w:type="gramEnd"/>
+      <w:r>
+        <w:rPr>
+          <w:rFonts w:ascii="Consolas" w:hAnsi="Consolas"/>
+          <w:color w:val="0000FF"/>
+        </w:rPr>
+        <w:t>&lt;/</w:t>
+      </w:r>
+      <w:r>
+        <w:rPr>
+          <w:rFonts w:ascii="Consolas" w:hAnsi="Consolas"/>
+          <w:color w:val="800000"/>
+        </w:rPr>
+        <w:t>div</w:t>
+      </w:r>
+      <w:r>
+        <w:rPr>
+          <w:rFonts w:ascii="Consolas" w:hAnsi="Consolas"/>
+          <w:color w:val="0000FF"/>
+        </w:rPr>
+        <w:t>&gt;</w:t>
+      </w:r>
+    </w:p>
+    <w:p>
+      <w:pPr>
+        <w:pStyle w:val="HTMLPreformatted"/>
+        <w:shd w:val="clear" w:color="auto" w:fill="FFFFFF"/>
+        <w:rPr>
+          <w:rFonts w:ascii="Consolas" w:hAnsi="Consolas"/>
+          <w:color w:val="000000"/>
+        </w:rPr>
+      </w:pPr>
+      <w:r>
+        <w:rPr>
+          <w:rFonts w:ascii="Consolas" w:hAnsi="Consolas"/>
+          <w:color w:val="000000"/>
+        </w:rPr>
+        <w:t>                    </w:t>
+      </w:r>
+      <w:r>
+        <w:rPr>
+          <w:rFonts w:ascii="Consolas" w:hAnsi="Consolas"/>
+          <w:color w:val="0000FF"/>
+        </w:rPr>
+        <w:t>&lt;</w:t>
+      </w:r>
+      <w:r>
+        <w:rPr>
+          <w:rFonts w:ascii="Consolas" w:hAnsi="Consolas"/>
+          <w:color w:val="800000"/>
+        </w:rPr>
+        <w:t>table</w:t>
+      </w:r>
+      <w:r>
+        <w:rPr>
+          <w:rFonts w:ascii="Consolas" w:hAnsi="Consolas"/>
+          <w:color w:val="000000"/>
+        </w:rPr>
+        <w:t> </w:t>
+      </w:r>
+      <w:r>
+        <w:rPr>
+          <w:rFonts w:ascii="Consolas" w:hAnsi="Consolas"/>
+          <w:color w:val="FF0000"/>
+        </w:rPr>
+        <w:t>class</w:t>
+      </w:r>
+      <w:r>
+        <w:rPr>
+          <w:rFonts w:ascii="Consolas" w:hAnsi="Consolas"/>
+          <w:color w:val="0000FF"/>
+        </w:rPr>
+        <w:t>="table"&gt;</w:t>
+      </w:r>
+    </w:p>
+    <w:p>
+      <w:pPr>
+        <w:pStyle w:val="HTMLPreformatted"/>
+        <w:shd w:val="clear" w:color="auto" w:fill="FFFFFF"/>
+        <w:rPr>
+          <w:rFonts w:ascii="Consolas" w:hAnsi="Consolas"/>
+          <w:color w:val="000000"/>
+        </w:rPr>
+      </w:pPr>
+      <w:r>
+        <w:rPr>
+          <w:rFonts w:ascii="Consolas" w:hAnsi="Consolas"/>
+          <w:color w:val="000000"/>
+        </w:rPr>
+        <w:t>                        </w:t>
+      </w:r>
+      <w:r>
+        <w:rPr>
+          <w:rFonts w:ascii="Consolas" w:hAnsi="Consolas"/>
+          <w:color w:val="0000FF"/>
+        </w:rPr>
+        <w:t>&lt;</w:t>
+      </w:r>
+      <w:proofErr w:type="spellStart"/>
+      <w:r>
+        <w:rPr>
+          <w:rFonts w:ascii="Consolas" w:hAnsi="Consolas"/>
+          <w:color w:val="800000"/>
+        </w:rPr>
+        <w:t>tr</w:t>
+      </w:r>
+      <w:proofErr w:type="spellEnd"/>
+      <w:r>
+        <w:rPr>
+          <w:rFonts w:ascii="Consolas" w:hAnsi="Consolas"/>
+          <w:color w:val="0000FF"/>
+        </w:rPr>
+        <w:t>&gt;</w:t>
+      </w:r>
+    </w:p>
+    <w:p>
+      <w:pPr>
+        <w:pStyle w:val="HTMLPreformatted"/>
+        <w:shd w:val="clear" w:color="auto" w:fill="FFFFFF"/>
+        <w:rPr>
+          <w:rFonts w:ascii="Consolas" w:hAnsi="Consolas"/>
+          <w:color w:val="000000"/>
+        </w:rPr>
+      </w:pPr>
+      <w:r>
+        <w:rPr>
+          <w:rFonts w:ascii="Consolas" w:hAnsi="Consolas"/>
+          <w:color w:val="000000"/>
+        </w:rPr>
+        <w:t>                            </w:t>
+      </w:r>
+      <w:r>
+        <w:rPr>
+          <w:rFonts w:ascii="Consolas" w:hAnsi="Consolas"/>
+          <w:color w:val="0000FF"/>
+        </w:rPr>
+        <w:t>&lt;</w:t>
+      </w:r>
+      <w:proofErr w:type="spellStart"/>
+      <w:r>
+        <w:rPr>
+          <w:rFonts w:ascii="Consolas" w:hAnsi="Consolas"/>
+          <w:color w:val="800000"/>
+        </w:rPr>
+        <w:t>th</w:t>
+      </w:r>
+      <w:proofErr w:type="spellEnd"/>
+      <w:r>
+        <w:rPr>
+          <w:rFonts w:ascii="Consolas" w:hAnsi="Consolas"/>
+          <w:color w:val="0000FF"/>
+        </w:rPr>
+        <w:t>&gt;</w:t>
+      </w:r>
+      <w:r>
+        <w:rPr>
+          <w:rFonts w:ascii="Consolas" w:hAnsi="Consolas"/>
+          <w:color w:val="000000"/>
+        </w:rPr>
+        <w:t>Address</w:t>
+      </w:r>
+      <w:r>
+        <w:rPr>
+          <w:rFonts w:ascii="Consolas" w:hAnsi="Consolas"/>
+          <w:color w:val="0000FF"/>
+        </w:rPr>
+        <w:t>&lt;/</w:t>
+      </w:r>
+      <w:proofErr w:type="spellStart"/>
+      <w:r>
+        <w:rPr>
+          <w:rFonts w:ascii="Consolas" w:hAnsi="Consolas"/>
+          <w:color w:val="800000"/>
+        </w:rPr>
+        <w:t>th</w:t>
+      </w:r>
+      <w:proofErr w:type="spellEnd"/>
+      <w:r>
+        <w:rPr>
+          <w:rFonts w:ascii="Consolas" w:hAnsi="Consolas"/>
+          <w:color w:val="0000FF"/>
+        </w:rPr>
+        <w:t>&gt;</w:t>
+      </w:r>
+    </w:p>
+    <w:p>
+      <w:pPr>
+        <w:pStyle w:val="HTMLPreformatted"/>
+        <w:shd w:val="clear" w:color="auto" w:fill="FFFFFF"/>
+        <w:rPr>
+          <w:rFonts w:ascii="Consolas" w:hAnsi="Consolas"/>
+          <w:color w:val="000000"/>
+        </w:rPr>
+      </w:pPr>
+      <w:r>
+        <w:rPr>
+          <w:rFonts w:ascii="Consolas" w:hAnsi="Consolas"/>
+          <w:color w:val="000000"/>
+        </w:rPr>
+        <w:t>                            </w:t>
+      </w:r>
+      <w:r>
+        <w:rPr>
+          <w:rFonts w:ascii="Consolas" w:hAnsi="Consolas"/>
+          <w:color w:val="0000FF"/>
+        </w:rPr>
+        <w:t>&lt;</w:t>
+      </w:r>
+      <w:r>
+        <w:rPr>
+          <w:rFonts w:ascii="Consolas" w:hAnsi="Consolas"/>
+          <w:color w:val="800000"/>
+        </w:rPr>
+        <w:t>td</w:t>
+      </w:r>
+      <w:r>
+        <w:rPr>
+          <w:rFonts w:ascii="Consolas" w:hAnsi="Consolas"/>
+          <w:color w:val="0000FF"/>
+        </w:rPr>
+        <w:t>&gt;</w:t>
+      </w:r>
+      <w:r>
+        <w:rPr>
+          <w:rFonts w:ascii="Consolas" w:hAnsi="Consolas"/>
+          <w:color w:val="000000"/>
+          <w:shd w:val="clear" w:color="auto" w:fill="FFFF00"/>
+        </w:rPr>
+        <w:t>@</w:t>
+      </w:r>
+      <w:proofErr w:type="spellStart"/>
+      <w:proofErr w:type="gramStart"/>
+      <w:r>
+        <w:rPr>
+          <w:rFonts w:ascii="Consolas" w:hAnsi="Consolas"/>
+          <w:color w:val="000000"/>
+        </w:rPr>
+        <w:t>item.Address</w:t>
+      </w:r>
+      <w:proofErr w:type="spellEnd"/>
+      <w:proofErr w:type="gramEnd"/>
+      <w:r>
+        <w:rPr>
+          <w:rFonts w:ascii="Consolas" w:hAnsi="Consolas"/>
+          <w:color w:val="0000FF"/>
+        </w:rPr>
+        <w:t>&lt;/</w:t>
+      </w:r>
+      <w:r>
+        <w:rPr>
+          <w:rFonts w:ascii="Consolas" w:hAnsi="Consolas"/>
+          <w:color w:val="800000"/>
+        </w:rPr>
+        <w:t>td</w:t>
+      </w:r>
+      <w:r>
+        <w:rPr>
+          <w:rFonts w:ascii="Consolas" w:hAnsi="Consolas"/>
+          <w:color w:val="0000FF"/>
+        </w:rPr>
+        <w:t>&gt;</w:t>
+      </w:r>
+    </w:p>
+    <w:p>
+      <w:pPr>
+        <w:pStyle w:val="HTMLPreformatted"/>
+        <w:shd w:val="clear" w:color="auto" w:fill="FFFFFF"/>
+        <w:rPr>
+          <w:rFonts w:ascii="Consolas" w:hAnsi="Consolas"/>
+          <w:color w:val="000000"/>
+        </w:rPr>
+      </w:pPr>
+      <w:r>
+        <w:rPr>
+          <w:rFonts w:ascii="Consolas" w:hAnsi="Consolas"/>
+          <w:color w:val="000000"/>
+        </w:rPr>
+        <w:t>                        </w:t>
+      </w:r>
+      <w:r>
+        <w:rPr>
+          <w:rFonts w:ascii="Consolas" w:hAnsi="Consolas"/>
+          <w:color w:val="0000FF"/>
+        </w:rPr>
+        <w:t>&lt;/</w:t>
+      </w:r>
+      <w:proofErr w:type="spellStart"/>
+      <w:r>
+        <w:rPr>
+          <w:rFonts w:ascii="Consolas" w:hAnsi="Consolas"/>
+          <w:color w:val="800000"/>
+        </w:rPr>
+        <w:t>tr</w:t>
+      </w:r>
+      <w:proofErr w:type="spellEnd"/>
+      <w:r>
+        <w:rPr>
+          <w:rFonts w:ascii="Consolas" w:hAnsi="Consolas"/>
+          <w:color w:val="0000FF"/>
+        </w:rPr>
+        <w:t>&gt;</w:t>
+      </w:r>
+      <w:r>
+        <w:rPr>
+          <w:rFonts w:ascii="Consolas" w:hAnsi="Consolas"/>
+          <w:color w:val="000000"/>
+        </w:rPr>
+        <w:t>B</w:t>
+      </w:r>
+    </w:p>
+    <w:p>
+      <w:pPr>
+        <w:pStyle w:val="HTMLPreformatted"/>
+        <w:shd w:val="clear" w:color="auto" w:fill="FFFFFF"/>
+        <w:rPr>
+          <w:rFonts w:ascii="Consolas" w:hAnsi="Consolas"/>
+          <w:color w:val="000000"/>
+        </w:rPr>
+      </w:pPr>
+      <w:r>
+        <w:rPr>
+          <w:rFonts w:ascii="Consolas" w:hAnsi="Consolas"/>
+          <w:color w:val="000000"/>
+        </w:rPr>
+        <w:t>                        </w:t>
+      </w:r>
+      <w:r>
+        <w:rPr>
+          <w:rFonts w:ascii="Consolas" w:hAnsi="Consolas"/>
+          <w:color w:val="0000FF"/>
+        </w:rPr>
+        <w:t>&lt;</w:t>
+      </w:r>
+      <w:proofErr w:type="spellStart"/>
+      <w:r>
+        <w:rPr>
+          <w:rFonts w:ascii="Consolas" w:hAnsi="Consolas"/>
+          <w:color w:val="800000"/>
+        </w:rPr>
+        <w:t>tr</w:t>
+      </w:r>
+      <w:proofErr w:type="spellEnd"/>
+      <w:r>
+        <w:rPr>
+          <w:rFonts w:ascii="Consolas" w:hAnsi="Consolas"/>
+          <w:color w:val="0000FF"/>
+        </w:rPr>
+        <w:t>&gt;</w:t>
+      </w:r>
+    </w:p>
+    <w:p>
+      <w:pPr>
+        <w:pStyle w:val="HTMLPreformatted"/>
+        <w:shd w:val="clear" w:color="auto" w:fill="FFFFFF"/>
+        <w:rPr>
+          <w:rFonts w:ascii="Consolas" w:hAnsi="Consolas"/>
+          <w:color w:val="000000"/>
+        </w:rPr>
+      </w:pPr>
+      <w:r>
+        <w:rPr>
+          <w:rFonts w:ascii="Consolas" w:hAnsi="Consolas"/>
+          <w:color w:val="000000"/>
+        </w:rPr>
+        <w:t>                            </w:t>
+      </w:r>
+      <w:r>
+        <w:rPr>
+          <w:rFonts w:ascii="Consolas" w:hAnsi="Consolas"/>
+          <w:color w:val="0000FF"/>
+        </w:rPr>
+        <w:t>&lt;</w:t>
+      </w:r>
+      <w:proofErr w:type="spellStart"/>
+      <w:r>
+        <w:rPr>
+          <w:rFonts w:ascii="Consolas" w:hAnsi="Consolas"/>
+          <w:color w:val="800000"/>
+        </w:rPr>
+        <w:t>th</w:t>
+      </w:r>
+      <w:proofErr w:type="spellEnd"/>
+      <w:r>
+        <w:rPr>
+          <w:rFonts w:ascii="Consolas" w:hAnsi="Consolas"/>
+          <w:color w:val="0000FF"/>
+        </w:rPr>
+        <w:t>&gt;</w:t>
+      </w:r>
+      <w:r>
+        <w:rPr>
+          <w:rFonts w:ascii="Consolas" w:hAnsi="Consolas"/>
+          <w:color w:val="000000"/>
+        </w:rPr>
+        <w:t>Contact</w:t>
+      </w:r>
+      <w:r>
+        <w:rPr>
+          <w:rFonts w:ascii="Consolas" w:hAnsi="Consolas"/>
+          <w:color w:val="0000FF"/>
+        </w:rPr>
+        <w:t>&lt;/</w:t>
+      </w:r>
+      <w:proofErr w:type="spellStart"/>
+      <w:r>
+        <w:rPr>
+          <w:rFonts w:ascii="Consolas" w:hAnsi="Consolas"/>
+          <w:color w:val="800000"/>
+        </w:rPr>
+        <w:t>th</w:t>
+      </w:r>
+      <w:proofErr w:type="spellEnd"/>
+      <w:r>
+        <w:rPr>
+          <w:rFonts w:ascii="Consolas" w:hAnsi="Consolas"/>
+          <w:color w:val="0000FF"/>
+        </w:rPr>
+        <w:t>&gt;</w:t>
+      </w:r>
+    </w:p>
+    <w:p>
+      <w:pPr>
+        <w:pStyle w:val="HTMLPreformatted"/>
+        <w:shd w:val="clear" w:color="auto" w:fill="FFFFFF"/>
+        <w:rPr>
+          <w:rFonts w:ascii="Consolas" w:hAnsi="Consolas"/>
+          <w:color w:val="000000"/>
+        </w:rPr>
+      </w:pPr>
+      <w:r>
+        <w:rPr>
+          <w:rFonts w:ascii="Consolas" w:hAnsi="Consolas"/>
+          <w:color w:val="000000"/>
+        </w:rPr>
+        <w:t>                            </w:t>
+      </w:r>
+      <w:r>
+        <w:rPr>
+          <w:rFonts w:ascii="Consolas" w:hAnsi="Consolas"/>
+          <w:color w:val="0000FF"/>
+        </w:rPr>
+        <w:t>&lt;</w:t>
+      </w:r>
+      <w:r>
+        <w:rPr>
+          <w:rFonts w:ascii="Consolas" w:hAnsi="Consolas"/>
+          <w:color w:val="800000"/>
+        </w:rPr>
+        <w:t>td</w:t>
+      </w:r>
+      <w:r>
+        <w:rPr>
+          <w:rFonts w:ascii="Consolas" w:hAnsi="Consolas"/>
+          <w:color w:val="0000FF"/>
+        </w:rPr>
+        <w:t>&gt;&lt;</w:t>
+      </w:r>
+      <w:r>
+        <w:rPr>
+          <w:rFonts w:ascii="Consolas" w:hAnsi="Consolas"/>
+          <w:color w:val="800000"/>
+        </w:rPr>
+        <w:t>a</w:t>
+      </w:r>
+      <w:r>
+        <w:rPr>
+          <w:rFonts w:ascii="Consolas" w:hAnsi="Consolas"/>
+          <w:color w:val="000000"/>
+        </w:rPr>
+        <w:t> </w:t>
+      </w:r>
+      <w:r>
+        <w:rPr>
+          <w:rFonts w:ascii="Consolas" w:hAnsi="Consolas"/>
+          <w:color w:val="FF0000"/>
+        </w:rPr>
+        <w:t>href</w:t>
+      </w:r>
+      <w:r>
+        <w:rPr>
+          <w:rFonts w:ascii="Consolas" w:hAnsi="Consolas"/>
+          <w:color w:val="0000FF"/>
+        </w:rPr>
+        <w:t>="tel:14174444444"&gt;</w:t>
+      </w:r>
+      <w:r>
+        <w:rPr>
+          <w:rFonts w:ascii="Consolas" w:hAnsi="Consolas"/>
+          <w:color w:val="000000"/>
+        </w:rPr>
+        <w:t>Jane Doe</w:t>
+      </w:r>
+      <w:r>
+        <w:rPr>
+          <w:rFonts w:ascii="Consolas" w:hAnsi="Consolas"/>
+          <w:color w:val="0000FF"/>
+        </w:rPr>
+        <w:t>&lt;/</w:t>
+      </w:r>
+      <w:r>
+        <w:rPr>
+          <w:rFonts w:ascii="Consolas" w:hAnsi="Consolas"/>
+          <w:color w:val="800000"/>
+        </w:rPr>
+        <w:t>a</w:t>
+      </w:r>
+      <w:r>
+        <w:rPr>
+          <w:rFonts w:ascii="Consolas" w:hAnsi="Consolas"/>
+          <w:color w:val="0000FF"/>
+        </w:rPr>
+        <w:t>&gt;&lt;/</w:t>
+      </w:r>
+      <w:r>
+        <w:rPr>
+          <w:rFonts w:ascii="Consolas" w:hAnsi="Consolas"/>
+          <w:color w:val="800000"/>
+        </w:rPr>
+        <w:t>td</w:t>
+      </w:r>
+      <w:r>
+        <w:rPr>
+          <w:rFonts w:ascii="Consolas" w:hAnsi="Consolas"/>
+          <w:color w:val="0000FF"/>
+        </w:rPr>
+        <w:t>&gt;</w:t>
+      </w:r>
+    </w:p>
+    <w:p>
+      <w:pPr>
+        <w:pStyle w:val="HTMLPreformatted"/>
+        <w:shd w:val="clear" w:color="auto" w:fill="FFFFFF"/>
+        <w:rPr>
+          <w:rFonts w:ascii="Consolas" w:hAnsi="Consolas"/>
+          <w:color w:val="000000"/>
+        </w:rPr>
+      </w:pPr>
+      <w:r>
+        <w:rPr>
+          <w:rFonts w:ascii="Consolas" w:hAnsi="Consolas"/>
+          <w:color w:val="000000"/>
+        </w:rPr>
+        <w:t>                        </w:t>
+      </w:r>
+      <w:r>
+        <w:rPr>
+          <w:rFonts w:ascii="Consolas" w:hAnsi="Consolas"/>
+          <w:color w:val="0000FF"/>
+        </w:rPr>
+        <w:t>&lt;/</w:t>
+      </w:r>
+      <w:proofErr w:type="spellStart"/>
+      <w:r>
+        <w:rPr>
+          <w:rFonts w:ascii="Consolas" w:hAnsi="Consolas"/>
+          <w:color w:val="800000"/>
+        </w:rPr>
+        <w:t>tr</w:t>
+      </w:r>
+      <w:proofErr w:type="spellEnd"/>
+      <w:r>
+        <w:rPr>
+          <w:rFonts w:ascii="Consolas" w:hAnsi="Consolas"/>
+          <w:color w:val="0000FF"/>
+        </w:rPr>
+        <w:t>&gt;</w:t>
+      </w:r>
+    </w:p>
+    <w:p>
+      <w:pPr>
+        <w:pStyle w:val="HTMLPreformatted"/>
+        <w:shd w:val="clear" w:color="auto" w:fill="FFFFFF"/>
+        <w:rPr>
+          <w:rFonts w:ascii="Consolas" w:hAnsi="Consolas"/>
+          <w:color w:val="000000"/>
+        </w:rPr>
+      </w:pPr>
+      <w:r>
+        <w:rPr>
+          <w:rFonts w:ascii="Consolas" w:hAnsi="Consolas"/>
+          <w:color w:val="000000"/>
+        </w:rPr>
+        <w:t>                        </w:t>
+      </w:r>
+      <w:r>
+        <w:rPr>
+          <w:rFonts w:ascii="Consolas" w:hAnsi="Consolas"/>
+          <w:color w:val="0000FF"/>
+        </w:rPr>
+        <w:t>&lt;</w:t>
+      </w:r>
+      <w:proofErr w:type="spellStart"/>
+      <w:r>
+        <w:rPr>
+          <w:rFonts w:ascii="Consolas" w:hAnsi="Consolas"/>
+          <w:color w:val="800000"/>
+        </w:rPr>
+        <w:t>tr</w:t>
+      </w:r>
+      <w:proofErr w:type="spellEnd"/>
+      <w:r>
+        <w:rPr>
+          <w:rFonts w:ascii="Consolas" w:hAnsi="Consolas"/>
+          <w:color w:val="0000FF"/>
+        </w:rPr>
+        <w:t>&gt;</w:t>
+      </w:r>
+    </w:p>
+    <w:p>
+      <w:pPr>
+        <w:pStyle w:val="HTMLPreformatted"/>
+        <w:shd w:val="clear" w:color="auto" w:fill="FFFFFF"/>
+        <w:rPr>
+          <w:rFonts w:ascii="Consolas" w:hAnsi="Consolas"/>
+          <w:color w:val="000000"/>
+        </w:rPr>
+      </w:pPr>
+      <w:r>
+        <w:rPr>
+          <w:rFonts w:ascii="Consolas" w:hAnsi="Consolas"/>
+          <w:color w:val="000000"/>
+        </w:rPr>
+        <w:t>                            </w:t>
+      </w:r>
+      <w:r>
+        <w:rPr>
+          <w:rFonts w:ascii="Consolas" w:hAnsi="Consolas"/>
+          <w:color w:val="0000FF"/>
+        </w:rPr>
+        <w:t>&lt;</w:t>
+      </w:r>
+      <w:proofErr w:type="spellStart"/>
+      <w:r>
+        <w:rPr>
+          <w:rFonts w:ascii="Consolas" w:hAnsi="Consolas"/>
+          <w:color w:val="800000"/>
+        </w:rPr>
+        <w:t>th</w:t>
+      </w:r>
+      <w:proofErr w:type="spellEnd"/>
+      <w:r>
+        <w:rPr>
+          <w:rFonts w:ascii="Consolas" w:hAnsi="Consolas"/>
+          <w:color w:val="0000FF"/>
+        </w:rPr>
+        <w:t>&gt;</w:t>
+      </w:r>
+      <w:r>
+        <w:rPr>
+          <w:rFonts w:ascii="Consolas" w:hAnsi="Consolas"/>
+          <w:color w:val="000000"/>
+        </w:rPr>
+        <w:t>Reported</w:t>
+      </w:r>
+      <w:r>
+        <w:rPr>
+          <w:rFonts w:ascii="Consolas" w:hAnsi="Consolas"/>
+          <w:color w:val="0000FF"/>
+        </w:rPr>
+        <w:t>&lt;/</w:t>
+      </w:r>
+      <w:proofErr w:type="spellStart"/>
+      <w:r>
+        <w:rPr>
+          <w:rFonts w:ascii="Consolas" w:hAnsi="Consolas"/>
+          <w:color w:val="800000"/>
+        </w:rPr>
+        <w:t>th</w:t>
+      </w:r>
+      <w:proofErr w:type="spellEnd"/>
+      <w:r>
+        <w:rPr>
+          <w:rFonts w:ascii="Consolas" w:hAnsi="Consolas"/>
+          <w:color w:val="0000FF"/>
+        </w:rPr>
+        <w:t>&gt;</w:t>
+      </w:r>
+    </w:p>
+    <w:p>
+      <w:pPr>
+        <w:pStyle w:val="HTMLPreformatted"/>
+        <w:shd w:val="clear" w:color="auto" w:fill="FFFFFF"/>
+        <w:rPr>
+          <w:rFonts w:ascii="Consolas" w:hAnsi="Consolas"/>
+          <w:color w:val="000000"/>
+        </w:rPr>
+      </w:pPr>
+      <w:r>
+        <w:rPr>
+          <w:rFonts w:ascii="Consolas" w:hAnsi="Consolas"/>
+          <w:color w:val="000000"/>
+        </w:rPr>
+        <w:lastRenderedPageBreak/>
+        <w:t>                            </w:t>
+      </w:r>
+      <w:r>
+        <w:rPr>
+          <w:rFonts w:ascii="Consolas" w:hAnsi="Consolas"/>
+          <w:color w:val="0000FF"/>
+        </w:rPr>
+        <w:t>&lt;</w:t>
+      </w:r>
+      <w:r>
+        <w:rPr>
+          <w:rFonts w:ascii="Consolas" w:hAnsi="Consolas"/>
+          <w:color w:val="800000"/>
+        </w:rPr>
+        <w:t>td</w:t>
+      </w:r>
+      <w:r>
+        <w:rPr>
+          <w:rFonts w:ascii="Consolas" w:hAnsi="Consolas"/>
+          <w:color w:val="0000FF"/>
+        </w:rPr>
+        <w:t>&gt;</w:t>
+      </w:r>
+      <w:r>
+        <w:rPr>
+          <w:rFonts w:ascii="Consolas" w:hAnsi="Consolas"/>
+          <w:color w:val="000000"/>
+          <w:shd w:val="clear" w:color="auto" w:fill="FFFF00"/>
+        </w:rPr>
+        <w:t>@</w:t>
+      </w:r>
+      <w:proofErr w:type="spellStart"/>
+      <w:proofErr w:type="gramStart"/>
+      <w:r>
+        <w:rPr>
+          <w:rFonts w:ascii="Consolas" w:hAnsi="Consolas"/>
+          <w:color w:val="000000"/>
+        </w:rPr>
+        <w:t>item.Created</w:t>
+      </w:r>
+      <w:proofErr w:type="spellEnd"/>
+      <w:proofErr w:type="gramEnd"/>
+      <w:r>
+        <w:rPr>
+          <w:rFonts w:ascii="Consolas" w:hAnsi="Consolas"/>
+          <w:color w:val="0000FF"/>
+        </w:rPr>
+        <w:t>&lt;/</w:t>
+      </w:r>
+      <w:r>
+        <w:rPr>
+          <w:rFonts w:ascii="Consolas" w:hAnsi="Consolas"/>
+          <w:color w:val="800000"/>
+        </w:rPr>
+        <w:t>td</w:t>
+      </w:r>
+      <w:r>
+        <w:rPr>
+          <w:rFonts w:ascii="Consolas" w:hAnsi="Consolas"/>
+          <w:color w:val="0000FF"/>
+        </w:rPr>
+        <w:t>&gt;</w:t>
+      </w:r>
+    </w:p>
+    <w:p>
+      <w:pPr>
+        <w:pStyle w:val="HTMLPreformatted"/>
+        <w:shd w:val="clear" w:color="auto" w:fill="FFFFFF"/>
+        <w:rPr>
+          <w:rFonts w:ascii="Consolas" w:hAnsi="Consolas"/>
+          <w:color w:val="000000"/>
+        </w:rPr>
+      </w:pPr>
+      <w:r>
+        <w:rPr>
+          <w:rFonts w:ascii="Consolas" w:hAnsi="Consolas"/>
+          <w:color w:val="000000"/>
+        </w:rPr>
+        <w:t>                        </w:t>
+      </w:r>
+      <w:r>
+        <w:rPr>
+          <w:rFonts w:ascii="Consolas" w:hAnsi="Consolas"/>
+          <w:color w:val="0000FF"/>
+        </w:rPr>
+        <w:t>&lt;/</w:t>
+      </w:r>
+      <w:proofErr w:type="spellStart"/>
+      <w:r>
+        <w:rPr>
+          <w:rFonts w:ascii="Consolas" w:hAnsi="Consolas"/>
+          <w:color w:val="800000"/>
+        </w:rPr>
+        <w:t>tr</w:t>
+      </w:r>
+      <w:proofErr w:type="spellEnd"/>
+      <w:r>
+        <w:rPr>
+          <w:rFonts w:ascii="Consolas" w:hAnsi="Consolas"/>
+          <w:color w:val="0000FF"/>
+        </w:rPr>
+        <w:t>&gt;</w:t>
+      </w:r>
+    </w:p>
+    <w:p>
+      <w:pPr>
+        <w:pStyle w:val="HTMLPreformatted"/>
+        <w:shd w:val="clear" w:color="auto" w:fill="FFFFFF"/>
+        <w:rPr>
+          <w:rFonts w:ascii="Consolas" w:hAnsi="Consolas"/>
+          <w:color w:val="000000"/>
+        </w:rPr>
+      </w:pPr>
+      <w:r>
+        <w:rPr>
+          <w:rFonts w:ascii="Consolas" w:hAnsi="Consolas"/>
+          <w:color w:val="000000"/>
+        </w:rPr>
+        <w:t>                    </w:t>
+      </w:r>
+      <w:r>
+        <w:rPr>
+          <w:rFonts w:ascii="Consolas" w:hAnsi="Consolas"/>
+          <w:color w:val="0000FF"/>
+        </w:rPr>
+        <w:t>&lt;/</w:t>
+      </w:r>
+      <w:r>
+        <w:rPr>
+          <w:rFonts w:ascii="Consolas" w:hAnsi="Consolas"/>
+          <w:color w:val="800000"/>
+        </w:rPr>
+        <w:t>table</w:t>
+      </w:r>
+      <w:r>
+        <w:rPr>
+          <w:rFonts w:ascii="Consolas" w:hAnsi="Consolas"/>
+          <w:color w:val="0000FF"/>
+        </w:rPr>
+        <w:t>&gt;</w:t>
+      </w:r>
+    </w:p>
+    <w:p>
+      <w:pPr>
+        <w:pStyle w:val="HTMLPreformatted"/>
+        <w:shd w:val="clear" w:color="auto" w:fill="FFFFFF"/>
+        <w:rPr>
+          <w:rFonts w:ascii="Consolas" w:hAnsi="Consolas"/>
+          <w:color w:val="000000"/>
+        </w:rPr>
+      </w:pPr>
+      <w:r>
+        <w:rPr>
+          <w:rFonts w:ascii="Consolas" w:hAnsi="Consolas"/>
+          <w:color w:val="000000"/>
+        </w:rPr>
+        <w:t>                </w:t>
+      </w:r>
+      <w:r>
+        <w:rPr>
+          <w:rFonts w:ascii="Consolas" w:hAnsi="Consolas"/>
+          <w:color w:val="0000FF"/>
+        </w:rPr>
+        <w:t>&lt;/</w:t>
+      </w:r>
+      <w:r>
+        <w:rPr>
+          <w:rFonts w:ascii="Consolas" w:hAnsi="Consolas"/>
+          <w:color w:val="800000"/>
+        </w:rPr>
+        <w:t>div</w:t>
+      </w:r>
+      <w:r>
+        <w:rPr>
+          <w:rFonts w:ascii="Consolas" w:hAnsi="Consolas"/>
+          <w:color w:val="0000FF"/>
+        </w:rPr>
+        <w:t>&gt;</w:t>
+      </w:r>
+    </w:p>
+    <w:p>
+      <w:pPr>
+        <w:pStyle w:val="HTMLPreformatted"/>
+        <w:shd w:val="clear" w:color="auto" w:fill="FFFFFF"/>
+        <w:rPr>
+          <w:rFonts w:ascii="Consolas" w:hAnsi="Consolas"/>
+          <w:color w:val="000000"/>
+        </w:rPr>
+      </w:pPr>
+      <w:r>
+        <w:rPr>
+          <w:rFonts w:ascii="Consolas" w:hAnsi="Consolas"/>
+          <w:color w:val="000000"/>
+        </w:rPr>
+        <w:t>            </w:t>
+      </w:r>
+      <w:r>
+        <w:rPr>
+          <w:rFonts w:ascii="Consolas" w:hAnsi="Consolas"/>
+          <w:color w:val="0000FF"/>
+        </w:rPr>
+        <w:t>&lt;/</w:t>
+      </w:r>
+      <w:r>
+        <w:rPr>
+          <w:rFonts w:ascii="Consolas" w:hAnsi="Consolas"/>
+          <w:color w:val="800000"/>
+        </w:rPr>
+        <w:t>div</w:t>
+      </w:r>
+      <w:r>
+        <w:rPr>
+          <w:rFonts w:ascii="Consolas" w:hAnsi="Consolas"/>
+          <w:color w:val="0000FF"/>
+        </w:rPr>
+        <w:t>&gt;</w:t>
+      </w:r>
+    </w:p>
+    <w:p>
+      <w:pPr>
+        <w:pStyle w:val="HTMLPreformatted"/>
+        <w:shd w:val="clear" w:color="auto" w:fill="FFFFFF"/>
+        <w:rPr>
+          <w:rFonts w:ascii="Consolas" w:hAnsi="Consolas"/>
+          <w:color w:val="000000"/>
+        </w:rPr>
+      </w:pPr>
+      <w:r>
+        <w:rPr>
+          <w:rFonts w:ascii="Consolas" w:hAnsi="Consolas"/>
+          <w:color w:val="000000"/>
+        </w:rPr>
+        <w:t>        }</w:t>
+      </w:r>
+    </w:p>
+    <w:p>
+      <w:pPr>
+        <w:pStyle w:val="HTMLPreformatted"/>
+        <w:shd w:val="clear" w:color="auto" w:fill="FFFFFF"/>
+        <w:rPr>
+          <w:rFonts w:ascii="Consolas" w:hAnsi="Consolas"/>
+          <w:color w:val="000000"/>
+        </w:rPr>
+      </w:pPr>
+      <w:r>
+        <w:rPr>
+          <w:rFonts w:ascii="Consolas" w:hAnsi="Consolas"/>
+          <w:color w:val="000000"/>
+        </w:rPr>
+        <w:t>    }</w:t>
+      </w:r>
+    </w:p>
+    <w:p>
+      <w:pPr>
+        <w:pStyle w:val="HTMLPreformatted"/>
+        <w:shd w:val="clear" w:color="auto" w:fill="FFFFFF"/>
+        <w:rPr>
+          <w:rFonts w:ascii="Consolas" w:hAnsi="Consolas"/>
+          <w:color w:val="000000"/>
+        </w:rPr>
+      </w:pPr>
+      <w:r>
+        <w:rPr>
+          <w:rFonts w:ascii="Consolas" w:hAnsi="Consolas"/>
+          <w:color w:val="000000"/>
+        </w:rPr>
+        <w:t>    </w:t>
+      </w:r>
+      <w:r>
+        <w:rPr>
+          <w:rFonts w:ascii="Consolas" w:hAnsi="Consolas"/>
+          <w:color w:val="0000FF"/>
+        </w:rPr>
+        <w:t>else</w:t>
+      </w:r>
+    </w:p>
+    <w:p>
+      <w:pPr>
+        <w:pStyle w:val="HTMLPreformatted"/>
+        <w:shd w:val="clear" w:color="auto" w:fill="FFFFFF"/>
+        <w:rPr>
+          <w:rFonts w:ascii="Consolas" w:hAnsi="Consolas"/>
+          <w:color w:val="000000"/>
+        </w:rPr>
+      </w:pPr>
+      <w:r>
+        <w:rPr>
+          <w:rFonts w:ascii="Consolas" w:hAnsi="Consolas"/>
+          <w:color w:val="000000"/>
+        </w:rPr>
+        <w:t>    {</w:t>
+      </w:r>
+    </w:p>
+    <w:p>
+      <w:pPr>
+        <w:pStyle w:val="HTMLPreformatted"/>
+        <w:shd w:val="clear" w:color="auto" w:fill="FFFFFF"/>
+        <w:rPr>
+          <w:rFonts w:ascii="Consolas" w:hAnsi="Consolas"/>
+          <w:color w:val="000000"/>
+        </w:rPr>
+      </w:pPr>
+      <w:r>
+        <w:rPr>
+          <w:rFonts w:ascii="Consolas" w:hAnsi="Consolas"/>
+          <w:color w:val="000000"/>
+        </w:rPr>
+        <w:t>        </w:t>
+      </w:r>
+      <w:r>
+        <w:rPr>
+          <w:rFonts w:ascii="Consolas" w:hAnsi="Consolas"/>
+          <w:color w:val="0000FF"/>
+        </w:rPr>
+        <w:t>&lt;</w:t>
+      </w:r>
+      <w:r>
+        <w:rPr>
+          <w:rFonts w:ascii="Consolas" w:hAnsi="Consolas"/>
+          <w:color w:val="800000"/>
+        </w:rPr>
+        <w:t>div</w:t>
+      </w:r>
+      <w:r>
+        <w:rPr>
+          <w:rFonts w:ascii="Consolas" w:hAnsi="Consolas"/>
+          <w:color w:val="0000FF"/>
+        </w:rPr>
+        <w:t>&gt;&lt;</w:t>
+      </w:r>
+      <w:r>
+        <w:rPr>
+          <w:rFonts w:ascii="Consolas" w:hAnsi="Consolas"/>
+          <w:color w:val="800000"/>
+        </w:rPr>
+        <w:t>h2</w:t>
+      </w:r>
+      <w:r>
+        <w:rPr>
+          <w:rFonts w:ascii="Consolas" w:hAnsi="Consolas"/>
+          <w:color w:val="0000FF"/>
+        </w:rPr>
+        <w:t>&gt;</w:t>
+      </w:r>
+      <w:r>
+        <w:rPr>
+          <w:rFonts w:ascii="Consolas" w:hAnsi="Consolas"/>
+          <w:color w:val="000000"/>
+        </w:rPr>
+        <w:t>No incidents reported</w:t>
+      </w:r>
+      <w:r>
+        <w:rPr>
+          <w:rFonts w:ascii="Consolas" w:hAnsi="Consolas"/>
+          <w:color w:val="0000FF"/>
+        </w:rPr>
+        <w:t>&lt;/</w:t>
+      </w:r>
+      <w:r>
+        <w:rPr>
+          <w:rFonts w:ascii="Consolas" w:hAnsi="Consolas"/>
+          <w:color w:val="800000"/>
+        </w:rPr>
+        <w:t>h2</w:t>
+      </w:r>
+      <w:r>
+        <w:rPr>
+          <w:rFonts w:ascii="Consolas" w:hAnsi="Consolas"/>
+          <w:color w:val="0000FF"/>
+        </w:rPr>
+        <w:t>&gt;&lt;/</w:t>
+      </w:r>
+      <w:r>
+        <w:rPr>
+          <w:rFonts w:ascii="Consolas" w:hAnsi="Consolas"/>
+          <w:color w:val="800000"/>
+        </w:rPr>
+        <w:t>div</w:t>
+      </w:r>
+      <w:r>
+        <w:rPr>
+          <w:rFonts w:ascii="Consolas" w:hAnsi="Consolas"/>
+          <w:color w:val="0000FF"/>
+        </w:rPr>
+        <w:t>&gt;</w:t>
+      </w:r>
+    </w:p>
+    <w:p>
+      <w:pPr>
+        <w:pStyle w:val="HTMLPreformatted"/>
+        <w:shd w:val="clear" w:color="auto" w:fill="FFFFFF"/>
+        <w:rPr>
+          <w:rFonts w:ascii="Consolas" w:hAnsi="Consolas"/>
+          <w:color w:val="000000"/>
+        </w:rPr>
+      </w:pPr>
+      <w:r>
+        <w:rPr>
+          <w:rFonts w:ascii="Consolas" w:hAnsi="Consolas"/>
+          <w:color w:val="000000"/>
+        </w:rPr>
+        <w:t>    }</w:t>
+      </w:r>
+    </w:p>
+    <w:p>
+      <w:pPr>
+        <w:pStyle w:val="HTMLPreformatted"/>
+        <w:shd w:val="clear" w:color="auto" w:fill="FFFFFF"/>
+        <w:rPr>
+          <w:rFonts w:ascii="Consolas" w:hAnsi="Consolas"/>
+          <w:color w:val="000000"/>
+        </w:rPr>
+      </w:pPr>
+      <w:r>
+        <w:rPr>
+          <w:rFonts w:ascii="Consolas" w:hAnsi="Consolas"/>
+          <w:color w:val="0000FF"/>
+        </w:rPr>
+        <w:t>&lt;/</w:t>
+      </w:r>
+      <w:r>
+        <w:rPr>
+          <w:rFonts w:ascii="Consolas" w:hAnsi="Consolas"/>
+          <w:color w:val="800000"/>
+        </w:rPr>
+        <w:t>div</w:t>
+      </w:r>
+      <w:r>
+        <w:rPr>
+          <w:rFonts w:ascii="Consolas" w:hAnsi="Consolas"/>
+          <w:color w:val="0000FF"/>
+        </w:rPr>
+        <w:t>&gt;</w:t>
+      </w:r>
+    </w:p>
+    <w:p>
+      <w:pPr>
+        <w:pStyle w:val="HTMLPreformatted"/>
+        <w:shd w:val="clear" w:color="auto" w:fill="FFFFFF"/>
+        <w:rPr>
+          <w:rFonts w:ascii="Consolas" w:hAnsi="Consolas"/>
+          <w:color w:val="000000"/>
+        </w:rPr>
+      </w:pPr>
+      <w:proofErr w:type="gramStart"/>
+      <w:r>
+        <w:rPr>
+          <w:rFonts w:ascii="Consolas" w:hAnsi="Consolas"/>
+          <w:color w:val="006400"/>
+        </w:rPr>
+        <w:t>&lt;!--</w:t>
+      </w:r>
+      <w:proofErr w:type="gramEnd"/>
+      <w:r>
+        <w:rPr>
+          <w:rFonts w:ascii="Consolas" w:hAnsi="Consolas"/>
+          <w:color w:val="006400"/>
+        </w:rPr>
+        <w:t>VIEW CODE--&gt;</w:t>
       </w:r>
     </w:p>
     <w:p/>
+    <w:p/>
+    <w:p>
+      <w:pPr>
+        <w:pStyle w:val="Heading1"/>
+      </w:pPr>
+      <w:r>
+        <w:t>Summary</w:t>
+      </w:r>
+    </w:p>
+    <w:p/>
+    <w:p>
+      <w:r>
+        <w:t>In this hands-on lab, you learned how to:</w:t>
+      </w:r>
+    </w:p>
+    <w:p>
+      <w:pPr>
+        <w:numPr>
+          <w:ilvl w:val="0"/>
+          <w:numId w:val="4"/>
+        </w:numPr>
+      </w:pPr>
+      <w:r>
+        <w:t>Objective 1</w:t>
+      </w:r>
+    </w:p>
+    <w:p>
+      <w:pPr>
+        <w:numPr>
+          <w:ilvl w:val="0"/>
+          <w:numId w:val="4"/>
+        </w:numPr>
+      </w:pPr>
+      <w:r>
+        <w:t>Objective 2</w:t>
+      </w:r>
+    </w:p>
+    <w:p>
+      <w:pPr>
+        <w:numPr>
+          <w:ilvl w:val="0"/>
+          <w:numId w:val="4"/>
+        </w:numPr>
+      </w:pPr>
+      <w:r>
+        <w:t>Objective 3</w:t>
+      </w:r>
+    </w:p>
+    <w:p/>
+    <w:p>
+      <w:r>
+        <w:t>Copyright 2016 Microsoft Corporation. All rights reserved. Except where otherwise noted, these materials are licensed under the terms of the MIT License. You may use them according to the license as is most appropriate for your project. The terms of this license can be found at https://opensource.org/licenses/MIT.</w:t>
+      </w:r>
+    </w:p>
     <w:sectPr>
       <w:pgSz w:w="12240" w:h="15840"/>
       <w:pgMar w:top="1440" w:right="1440" w:bottom="1440" w:left="1440" w:header="720" w:footer="720" w:gutter="0"/>
@@ -620,6 +2571,475 @@
     </w:sectPr>
   </w:body>
 </w:document>
+</file>
+
+<file path=word/numbering.xml><?xml version="1.0" encoding="utf-8"?>
+<w:numbering xmlns:wpc="http://schemas.microsoft.com/office/word/2010/wordprocessingCanvas" xmlns:cx="http://schemas.microsoft.com/office/drawing/2014/chartex" xmlns:cx1="http://schemas.microsoft.com/office/drawing/2015/9/8/chartex" xmlns:cx2="http://schemas.microsoft.com/office/drawing/2015/10/21/chartex" xmlns:mc="http://schemas.openxmlformats.org/markup-compatibility/2006" xmlns:o="urn:schemas-microsoft-com:office:office" xmlns:r="http://schemas.openxmlformats.org/officeDocument/2006/relationships" xmlns:m="http://schemas.openxmlformats.org/officeDocument/2006/math" xmlns:v="urn:schemas-microsoft-com:vml" xmlns:wp14="http://schemas.microsoft.com/office/word/2010/wordprocessingDrawing" xmlns:wp="http://schemas.openxmlformats.org/drawingml/2006/wordprocessingDrawing" xmlns:w10="urn:schemas-microsoft-com:office:word" xmlns:w="http://schemas.openxmlformats.org/wordprocessingml/2006/main" xmlns:w14="http://schemas.microsoft.com/office/word/2010/wordml" xmlns:w15="http://schemas.microsoft.com/office/word/2012/wordml" xmlns:w16se="http://schemas.microsoft.com/office/word/2015/wordml/symex" xmlns:wpg="http://schemas.microsoft.com/office/word/2010/wordprocessingGroup" xmlns:wpi="http://schemas.microsoft.com/office/word/2010/wordprocessingInk" xmlns:wne="http://schemas.microsoft.com/office/word/2006/wordml" xmlns:wps="http://schemas.microsoft.com/office/word/2010/wordprocessingShape" mc:Ignorable="w14 w15 w16se wp14">
+  <w:abstractNum w:abstractNumId="0" w15:restartNumberingAfterBreak="0">
+    <w:nsid w:val="35B64324"/>
+    <w:multiLevelType w:val="hybridMultilevel"/>
+    <w:tmpl w:val="196C9CE8"/>
+    <w:lvl w:ilvl="0" w:tplc="04090001">
+      <w:start w:val="1"/>
+      <w:numFmt w:val="bullet"/>
+      <w:lvlText w:val=""/>
+      <w:lvlJc w:val="left"/>
+      <w:pPr>
+        <w:ind w:left="720" w:hanging="360"/>
+      </w:pPr>
+      <w:rPr>
+        <w:rFonts w:ascii="Symbol" w:hAnsi="Symbol" w:hint="default"/>
+      </w:rPr>
+    </w:lvl>
+    <w:lvl w:ilvl="1" w:tplc="04090003" w:tentative="1">
+      <w:start w:val="1"/>
+      <w:numFmt w:val="bullet"/>
+      <w:lvlText w:val="o"/>
+      <w:lvlJc w:val="left"/>
+      <w:pPr>
+        <w:ind w:left="1440" w:hanging="360"/>
+      </w:pPr>
+      <w:rPr>
+        <w:rFonts w:ascii="Courier New" w:hAnsi="Courier New" w:cs="Courier New" w:hint="default"/>
+      </w:rPr>
+    </w:lvl>
+    <w:lvl w:ilvl="2" w:tplc="04090005" w:tentative="1">
+      <w:start w:val="1"/>
+      <w:numFmt w:val="bullet"/>
+      <w:lvlText w:val=""/>
+      <w:lvlJc w:val="left"/>
+      <w:pPr>
+        <w:ind w:left="2160" w:hanging="360"/>
+      </w:pPr>
+      <w:rPr>
+        <w:rFonts w:ascii="Wingdings" w:hAnsi="Wingdings" w:hint="default"/>
+      </w:rPr>
+    </w:lvl>
+    <w:lvl w:ilvl="3" w:tplc="04090001" w:tentative="1">
+      <w:start w:val="1"/>
+      <w:numFmt w:val="bullet"/>
+      <w:lvlText w:val=""/>
+      <w:lvlJc w:val="left"/>
+      <w:pPr>
+        <w:ind w:left="2880" w:hanging="360"/>
+      </w:pPr>
+      <w:rPr>
+        <w:rFonts w:ascii="Symbol" w:hAnsi="Symbol" w:hint="default"/>
+      </w:rPr>
+    </w:lvl>
+    <w:lvl w:ilvl="4" w:tplc="04090003" w:tentative="1">
+      <w:start w:val="1"/>
+      <w:numFmt w:val="bullet"/>
+      <w:lvlText w:val="o"/>
+      <w:lvlJc w:val="left"/>
+      <w:pPr>
+        <w:ind w:left="3600" w:hanging="360"/>
+      </w:pPr>
+      <w:rPr>
+        <w:rFonts w:ascii="Courier New" w:hAnsi="Courier New" w:cs="Courier New" w:hint="default"/>
+      </w:rPr>
+    </w:lvl>
+    <w:lvl w:ilvl="5" w:tplc="04090005" w:tentative="1">
+      <w:start w:val="1"/>
+      <w:numFmt w:val="bullet"/>
+      <w:lvlText w:val=""/>
+      <w:lvlJc w:val="left"/>
+      <w:pPr>
+        <w:ind w:left="4320" w:hanging="360"/>
+      </w:pPr>
+      <w:rPr>
+        <w:rFonts w:ascii="Wingdings" w:hAnsi="Wingdings" w:hint="default"/>
+      </w:rPr>
+    </w:lvl>
+    <w:lvl w:ilvl="6" w:tplc="04090001" w:tentative="1">
+      <w:start w:val="1"/>
+      <w:numFmt w:val="bullet"/>
+      <w:lvlText w:val=""/>
+      <w:lvlJc w:val="left"/>
+      <w:pPr>
+        <w:ind w:left="5040" w:hanging="360"/>
+      </w:pPr>
+      <w:rPr>
+        <w:rFonts w:ascii="Symbol" w:hAnsi="Symbol" w:hint="default"/>
+      </w:rPr>
+    </w:lvl>
+    <w:lvl w:ilvl="7" w:tplc="04090003" w:tentative="1">
+      <w:start w:val="1"/>
+      <w:numFmt w:val="bullet"/>
+      <w:lvlText w:val="o"/>
+      <w:lvlJc w:val="left"/>
+      <w:pPr>
+        <w:ind w:left="5760" w:hanging="360"/>
+      </w:pPr>
+      <w:rPr>
+        <w:rFonts w:ascii="Courier New" w:hAnsi="Courier New" w:cs="Courier New" w:hint="default"/>
+      </w:rPr>
+    </w:lvl>
+    <w:lvl w:ilvl="8" w:tplc="04090005" w:tentative="1">
+      <w:start w:val="1"/>
+      <w:numFmt w:val="bullet"/>
+      <w:lvlText w:val=""/>
+      <w:lvlJc w:val="left"/>
+      <w:pPr>
+        <w:ind w:left="6480" w:hanging="360"/>
+      </w:pPr>
+      <w:rPr>
+        <w:rFonts w:ascii="Wingdings" w:hAnsi="Wingdings" w:hint="default"/>
+      </w:rPr>
+    </w:lvl>
+  </w:abstractNum>
+  <w:abstractNum w:abstractNumId="1" w15:restartNumberingAfterBreak="0">
+    <w:nsid w:val="46085A1F"/>
+    <w:multiLevelType w:val="hybridMultilevel"/>
+    <w:tmpl w:val="386C0784"/>
+    <w:lvl w:ilvl="0" w:tplc="04090001">
+      <w:start w:val="1"/>
+      <w:numFmt w:val="bullet"/>
+      <w:lvlText w:val=""/>
+      <w:lvlJc w:val="left"/>
+      <w:pPr>
+        <w:ind w:left="720" w:hanging="360"/>
+      </w:pPr>
+      <w:rPr>
+        <w:rFonts w:ascii="Symbol" w:hAnsi="Symbol" w:hint="default"/>
+      </w:rPr>
+    </w:lvl>
+    <w:lvl w:ilvl="1" w:tplc="04090003" w:tentative="1">
+      <w:start w:val="1"/>
+      <w:numFmt w:val="bullet"/>
+      <w:lvlText w:val="o"/>
+      <w:lvlJc w:val="left"/>
+      <w:pPr>
+        <w:ind w:left="1440" w:hanging="360"/>
+      </w:pPr>
+      <w:rPr>
+        <w:rFonts w:ascii="Courier New" w:hAnsi="Courier New" w:cs="Courier New" w:hint="default"/>
+      </w:rPr>
+    </w:lvl>
+    <w:lvl w:ilvl="2" w:tplc="04090005" w:tentative="1">
+      <w:start w:val="1"/>
+      <w:numFmt w:val="bullet"/>
+      <w:lvlText w:val=""/>
+      <w:lvlJc w:val="left"/>
+      <w:pPr>
+        <w:ind w:left="2160" w:hanging="360"/>
+      </w:pPr>
+      <w:rPr>
+        <w:rFonts w:ascii="Wingdings" w:hAnsi="Wingdings" w:hint="default"/>
+      </w:rPr>
+    </w:lvl>
+    <w:lvl w:ilvl="3" w:tplc="04090001" w:tentative="1">
+      <w:start w:val="1"/>
+      <w:numFmt w:val="bullet"/>
+      <w:lvlText w:val=""/>
+      <w:lvlJc w:val="left"/>
+      <w:pPr>
+        <w:ind w:left="2880" w:hanging="360"/>
+      </w:pPr>
+      <w:rPr>
+        <w:rFonts w:ascii="Symbol" w:hAnsi="Symbol" w:hint="default"/>
+      </w:rPr>
+    </w:lvl>
+    <w:lvl w:ilvl="4" w:tplc="04090003" w:tentative="1">
+      <w:start w:val="1"/>
+      <w:numFmt w:val="bullet"/>
+      <w:lvlText w:val="o"/>
+      <w:lvlJc w:val="left"/>
+      <w:pPr>
+        <w:ind w:left="3600" w:hanging="360"/>
+      </w:pPr>
+      <w:rPr>
+        <w:rFonts w:ascii="Courier New" w:hAnsi="Courier New" w:cs="Courier New" w:hint="default"/>
+      </w:rPr>
+    </w:lvl>
+    <w:lvl w:ilvl="5" w:tplc="04090005" w:tentative="1">
+      <w:start w:val="1"/>
+      <w:numFmt w:val="bullet"/>
+      <w:lvlText w:val=""/>
+      <w:lvlJc w:val="left"/>
+      <w:pPr>
+        <w:ind w:left="4320" w:hanging="360"/>
+      </w:pPr>
+      <w:rPr>
+        <w:rFonts w:ascii="Wingdings" w:hAnsi="Wingdings" w:hint="default"/>
+      </w:rPr>
+    </w:lvl>
+    <w:lvl w:ilvl="6" w:tplc="04090001" w:tentative="1">
+      <w:start w:val="1"/>
+      <w:numFmt w:val="bullet"/>
+      <w:lvlText w:val=""/>
+      <w:lvlJc w:val="left"/>
+      <w:pPr>
+        <w:ind w:left="5040" w:hanging="360"/>
+      </w:pPr>
+      <w:rPr>
+        <w:rFonts w:ascii="Symbol" w:hAnsi="Symbol" w:hint="default"/>
+      </w:rPr>
+    </w:lvl>
+    <w:lvl w:ilvl="7" w:tplc="04090003" w:tentative="1">
+      <w:start w:val="1"/>
+      <w:numFmt w:val="bullet"/>
+      <w:lvlText w:val="o"/>
+      <w:lvlJc w:val="left"/>
+      <w:pPr>
+        <w:ind w:left="5760" w:hanging="360"/>
+      </w:pPr>
+      <w:rPr>
+        <w:rFonts w:ascii="Courier New" w:hAnsi="Courier New" w:cs="Courier New" w:hint="default"/>
+      </w:rPr>
+    </w:lvl>
+    <w:lvl w:ilvl="8" w:tplc="04090005" w:tentative="1">
+      <w:start w:val="1"/>
+      <w:numFmt w:val="bullet"/>
+      <w:lvlText w:val=""/>
+      <w:lvlJc w:val="left"/>
+      <w:pPr>
+        <w:ind w:left="6480" w:hanging="360"/>
+      </w:pPr>
+      <w:rPr>
+        <w:rFonts w:ascii="Wingdings" w:hAnsi="Wingdings" w:hint="default"/>
+      </w:rPr>
+    </w:lvl>
+  </w:abstractNum>
+  <w:abstractNum w:abstractNumId="2" w15:restartNumberingAfterBreak="0">
+    <w:nsid w:val="549340EE"/>
+    <w:multiLevelType w:val="hybridMultilevel"/>
+    <w:tmpl w:val="6D70BC6E"/>
+    <w:lvl w:ilvl="0" w:tplc="04090001">
+      <w:start w:val="1"/>
+      <w:numFmt w:val="bullet"/>
+      <w:lvlText w:val=""/>
+      <w:lvlJc w:val="left"/>
+      <w:pPr>
+        <w:ind w:left="720" w:hanging="360"/>
+      </w:pPr>
+      <w:rPr>
+        <w:rFonts w:ascii="Symbol" w:hAnsi="Symbol" w:hint="default"/>
+      </w:rPr>
+    </w:lvl>
+    <w:lvl w:ilvl="1" w:tplc="04090003" w:tentative="1">
+      <w:start w:val="1"/>
+      <w:numFmt w:val="bullet"/>
+      <w:lvlText w:val="o"/>
+      <w:lvlJc w:val="left"/>
+      <w:pPr>
+        <w:ind w:left="1440" w:hanging="360"/>
+      </w:pPr>
+      <w:rPr>
+        <w:rFonts w:ascii="Courier New" w:hAnsi="Courier New" w:cs="Courier New" w:hint="default"/>
+      </w:rPr>
+    </w:lvl>
+    <w:lvl w:ilvl="2" w:tplc="04090005" w:tentative="1">
+      <w:start w:val="1"/>
+      <w:numFmt w:val="bullet"/>
+      <w:lvlText w:val=""/>
+      <w:lvlJc w:val="left"/>
+      <w:pPr>
+        <w:ind w:left="2160" w:hanging="360"/>
+      </w:pPr>
+      <w:rPr>
+        <w:rFonts w:ascii="Wingdings" w:hAnsi="Wingdings" w:hint="default"/>
+      </w:rPr>
+    </w:lvl>
+    <w:lvl w:ilvl="3" w:tplc="04090001" w:tentative="1">
+      <w:start w:val="1"/>
+      <w:numFmt w:val="bullet"/>
+      <w:lvlText w:val=""/>
+      <w:lvlJc w:val="left"/>
+      <w:pPr>
+        <w:ind w:left="2880" w:hanging="360"/>
+      </w:pPr>
+      <w:rPr>
+        <w:rFonts w:ascii="Symbol" w:hAnsi="Symbol" w:hint="default"/>
+      </w:rPr>
+    </w:lvl>
+    <w:lvl w:ilvl="4" w:tplc="04090003" w:tentative="1">
+      <w:start w:val="1"/>
+      <w:numFmt w:val="bullet"/>
+      <w:lvlText w:val="o"/>
+      <w:lvlJc w:val="left"/>
+      <w:pPr>
+        <w:ind w:left="3600" w:hanging="360"/>
+      </w:pPr>
+      <w:rPr>
+        <w:rFonts w:ascii="Courier New" w:hAnsi="Courier New" w:cs="Courier New" w:hint="default"/>
+      </w:rPr>
+    </w:lvl>
+    <w:lvl w:ilvl="5" w:tplc="04090005" w:tentative="1">
+      <w:start w:val="1"/>
+      <w:numFmt w:val="bullet"/>
+      <w:lvlText w:val=""/>
+      <w:lvlJc w:val="left"/>
+      <w:pPr>
+        <w:ind w:left="4320" w:hanging="360"/>
+      </w:pPr>
+      <w:rPr>
+        <w:rFonts w:ascii="Wingdings" w:hAnsi="Wingdings" w:hint="default"/>
+      </w:rPr>
+    </w:lvl>
+    <w:lvl w:ilvl="6" w:tplc="04090001" w:tentative="1">
+      <w:start w:val="1"/>
+      <w:numFmt w:val="bullet"/>
+      <w:lvlText w:val=""/>
+      <w:lvlJc w:val="left"/>
+      <w:pPr>
+        <w:ind w:left="5040" w:hanging="360"/>
+      </w:pPr>
+      <w:rPr>
+        <w:rFonts w:ascii="Symbol" w:hAnsi="Symbol" w:hint="default"/>
+      </w:rPr>
+    </w:lvl>
+    <w:lvl w:ilvl="7" w:tplc="04090003" w:tentative="1">
+      <w:start w:val="1"/>
+      <w:numFmt w:val="bullet"/>
+      <w:lvlText w:val="o"/>
+      <w:lvlJc w:val="left"/>
+      <w:pPr>
+        <w:ind w:left="5760" w:hanging="360"/>
+      </w:pPr>
+      <w:rPr>
+        <w:rFonts w:ascii="Courier New" w:hAnsi="Courier New" w:cs="Courier New" w:hint="default"/>
+      </w:rPr>
+    </w:lvl>
+    <w:lvl w:ilvl="8" w:tplc="04090005" w:tentative="1">
+      <w:start w:val="1"/>
+      <w:numFmt w:val="bullet"/>
+      <w:lvlText w:val=""/>
+      <w:lvlJc w:val="left"/>
+      <w:pPr>
+        <w:ind w:left="6480" w:hanging="360"/>
+      </w:pPr>
+      <w:rPr>
+        <w:rFonts w:ascii="Wingdings" w:hAnsi="Wingdings" w:hint="default"/>
+      </w:rPr>
+    </w:lvl>
+  </w:abstractNum>
+  <w:abstractNum w:abstractNumId="3" w15:restartNumberingAfterBreak="0">
+    <w:nsid w:val="79E5176C"/>
+    <w:multiLevelType w:val="hybridMultilevel"/>
+    <w:tmpl w:val="79FE6110"/>
+    <w:lvl w:ilvl="0" w:tplc="04090001">
+      <w:start w:val="1"/>
+      <w:numFmt w:val="bullet"/>
+      <w:lvlText w:val=""/>
+      <w:lvlJc w:val="left"/>
+      <w:pPr>
+        <w:ind w:left="720" w:hanging="360"/>
+      </w:pPr>
+      <w:rPr>
+        <w:rFonts w:ascii="Symbol" w:hAnsi="Symbol" w:hint="default"/>
+      </w:rPr>
+    </w:lvl>
+    <w:lvl w:ilvl="1" w:tplc="04090003" w:tentative="1">
+      <w:start w:val="1"/>
+      <w:numFmt w:val="bullet"/>
+      <w:lvlText w:val="o"/>
+      <w:lvlJc w:val="left"/>
+      <w:pPr>
+        <w:ind w:left="1440" w:hanging="360"/>
+      </w:pPr>
+      <w:rPr>
+        <w:rFonts w:ascii="Courier New" w:hAnsi="Courier New" w:cs="Courier New" w:hint="default"/>
+      </w:rPr>
+    </w:lvl>
+    <w:lvl w:ilvl="2" w:tplc="04090005" w:tentative="1">
+      <w:start w:val="1"/>
+      <w:numFmt w:val="bullet"/>
+      <w:lvlText w:val=""/>
+      <w:lvlJc w:val="left"/>
+      <w:pPr>
+        <w:ind w:left="2160" w:hanging="360"/>
+      </w:pPr>
+      <w:rPr>
+        <w:rFonts w:ascii="Wingdings" w:hAnsi="Wingdings" w:hint="default"/>
+      </w:rPr>
+    </w:lvl>
+    <w:lvl w:ilvl="3" w:tplc="04090001" w:tentative="1">
+      <w:start w:val="1"/>
+      <w:numFmt w:val="bullet"/>
+      <w:lvlText w:val=""/>
+      <w:lvlJc w:val="left"/>
+      <w:pPr>
+        <w:ind w:left="2880" w:hanging="360"/>
+      </w:pPr>
+      <w:rPr>
+        <w:rFonts w:ascii="Symbol" w:hAnsi="Symbol" w:hint="default"/>
+      </w:rPr>
+    </w:lvl>
+    <w:lvl w:ilvl="4" w:tplc="04090003" w:tentative="1">
+      <w:start w:val="1"/>
+      <w:numFmt w:val="bullet"/>
+      <w:lvlText w:val="o"/>
+      <w:lvlJc w:val="left"/>
+      <w:pPr>
+        <w:ind w:left="3600" w:hanging="360"/>
+      </w:pPr>
+      <w:rPr>
+        <w:rFonts w:ascii="Courier New" w:hAnsi="Courier New" w:cs="Courier New" w:hint="default"/>
+      </w:rPr>
+    </w:lvl>
+    <w:lvl w:ilvl="5" w:tplc="04090005" w:tentative="1">
+      <w:start w:val="1"/>
+      <w:numFmt w:val="bullet"/>
+      <w:lvlText w:val=""/>
+      <w:lvlJc w:val="left"/>
+      <w:pPr>
+        <w:ind w:left="4320" w:hanging="360"/>
+      </w:pPr>
+      <w:rPr>
+        <w:rFonts w:ascii="Wingdings" w:hAnsi="Wingdings" w:hint="default"/>
+      </w:rPr>
+    </w:lvl>
+    <w:lvl w:ilvl="6" w:tplc="04090001" w:tentative="1">
+      <w:start w:val="1"/>
+      <w:numFmt w:val="bullet"/>
+      <w:lvlText w:val=""/>
+      <w:lvlJc w:val="left"/>
+      <w:pPr>
+        <w:ind w:left="5040" w:hanging="360"/>
+      </w:pPr>
+      <w:rPr>
+        <w:rFonts w:ascii="Symbol" w:hAnsi="Symbol" w:hint="default"/>
+      </w:rPr>
+    </w:lvl>
+    <w:lvl w:ilvl="7" w:tplc="04090003" w:tentative="1">
+      <w:start w:val="1"/>
+      <w:numFmt w:val="bullet"/>
+      <w:lvlText w:val="o"/>
+      <w:lvlJc w:val="left"/>
+      <w:pPr>
+        <w:ind w:left="5760" w:hanging="360"/>
+      </w:pPr>
+      <w:rPr>
+        <w:rFonts w:ascii="Courier New" w:hAnsi="Courier New" w:cs="Courier New" w:hint="default"/>
+      </w:rPr>
+    </w:lvl>
+    <w:lvl w:ilvl="8" w:tplc="04090005" w:tentative="1">
+      <w:start w:val="1"/>
+      <w:numFmt w:val="bullet"/>
+      <w:lvlText w:val=""/>
+      <w:lvlJc w:val="left"/>
+      <w:pPr>
+        <w:ind w:left="6480" w:hanging="360"/>
+      </w:pPr>
+      <w:rPr>
+        <w:rFonts w:ascii="Wingdings" w:hAnsi="Wingdings" w:hint="default"/>
+      </w:rPr>
+    </w:lvl>
+  </w:abstractNum>
+  <w:num w:numId="1">
+    <w:abstractNumId w:val="1"/>
+  </w:num>
+  <w:num w:numId="2">
+    <w:abstractNumId w:val="2"/>
+  </w:num>
+  <w:num w:numId="3">
+    <w:abstractNumId w:val="0"/>
+  </w:num>
+  <w:num w:numId="4">
+    <w:abstractNumId w:val="3"/>
+  </w:num>
+</w:numbering>
 </file>
 
 <file path=word/styles.xml><?xml version="1.0" encoding="utf-8"?>
@@ -1015,6 +3435,49 @@
     <w:name w:val="Normal"/>
     <w:qFormat/>
   </w:style>
+  <w:style w:type="paragraph" w:styleId="Heading1">
+    <w:name w:val="heading 1"/>
+    <w:basedOn w:val="Normal"/>
+    <w:next w:val="Normal"/>
+    <w:link w:val="Heading1Char"/>
+    <w:uiPriority w:val="9"/>
+    <w:qFormat/>
+    <w:rsid w:val="0013631B"/>
+    <w:pPr>
+      <w:keepNext/>
+      <w:keepLines/>
+      <w:spacing w:before="240" w:after="0"/>
+      <w:outlineLvl w:val="0"/>
+    </w:pPr>
+    <w:rPr>
+      <w:rFonts w:asciiTheme="majorHAnsi" w:eastAsiaTheme="majorEastAsia" w:hAnsiTheme="majorHAnsi" w:cstheme="majorBidi"/>
+      <w:color w:val="2E74B5" w:themeColor="accent1" w:themeShade="BF"/>
+      <w:sz w:val="32"/>
+      <w:szCs w:val="32"/>
+    </w:rPr>
+  </w:style>
+  <w:style w:type="paragraph" w:styleId="Heading2">
+    <w:name w:val="heading 2"/>
+    <w:basedOn w:val="Normal"/>
+    <w:next w:val="Normal"/>
+    <w:link w:val="Heading2Char"/>
+    <w:uiPriority w:val="9"/>
+    <w:unhideWhenUsed/>
+    <w:qFormat/>
+    <w:rsid w:val="00B57173"/>
+    <w:pPr>
+      <w:keepNext/>
+      <w:keepLines/>
+      <w:spacing w:before="40" w:after="0"/>
+      <w:outlineLvl w:val="1"/>
+    </w:pPr>
+    <w:rPr>
+      <w:rFonts w:asciiTheme="majorHAnsi" w:eastAsiaTheme="majorEastAsia" w:hAnsiTheme="majorHAnsi" w:cstheme="majorBidi"/>
+      <w:color w:val="2E74B5" w:themeColor="accent1" w:themeShade="BF"/>
+      <w:sz w:val="26"/>
+      <w:szCs w:val="26"/>
+    </w:rPr>
+  </w:style>
   <w:style w:type="character" w:default="1" w:styleId="DefaultParagraphFont">
     <w:name w:val="Default Paragraph Font"/>
     <w:uiPriority w:val="1"/>
@@ -1051,6 +3514,80 @@
     <w:rPr>
       <w:color w:val="0563C1" w:themeColor="hyperlink"/>
       <w:u w:val="single"/>
+    </w:rPr>
+  </w:style>
+  <w:style w:type="paragraph" w:styleId="HTMLPreformatted">
+    <w:name w:val="HTML Preformatted"/>
+    <w:basedOn w:val="Normal"/>
+    <w:link w:val="HTMLPreformattedChar"/>
+    <w:uiPriority w:val="99"/>
+    <w:semiHidden/>
+    <w:unhideWhenUsed/>
+    <w:rsid w:val="0013631B"/>
+    <w:pPr>
+      <w:tabs>
+        <w:tab w:val="left" w:pos="916"/>
+        <w:tab w:val="left" w:pos="1832"/>
+        <w:tab w:val="left" w:pos="2748"/>
+        <w:tab w:val="left" w:pos="3664"/>
+        <w:tab w:val="left" w:pos="4580"/>
+        <w:tab w:val="left" w:pos="5496"/>
+        <w:tab w:val="left" w:pos="6412"/>
+        <w:tab w:val="left" w:pos="7328"/>
+        <w:tab w:val="left" w:pos="8244"/>
+        <w:tab w:val="left" w:pos="9160"/>
+        <w:tab w:val="left" w:pos="10076"/>
+        <w:tab w:val="left" w:pos="10992"/>
+        <w:tab w:val="left" w:pos="11908"/>
+        <w:tab w:val="left" w:pos="12824"/>
+        <w:tab w:val="left" w:pos="13740"/>
+        <w:tab w:val="left" w:pos="14656"/>
+      </w:tabs>
+      <w:spacing w:after="0" w:line="240" w:lineRule="auto"/>
+    </w:pPr>
+    <w:rPr>
+      <w:rFonts w:ascii="Courier New" w:eastAsia="Times New Roman" w:hAnsi="Courier New" w:cs="Courier New"/>
+      <w:sz w:val="20"/>
+      <w:szCs w:val="20"/>
+    </w:rPr>
+  </w:style>
+  <w:style w:type="character" w:customStyle="1" w:styleId="HTMLPreformattedChar">
+    <w:name w:val="HTML Preformatted Char"/>
+    <w:basedOn w:val="DefaultParagraphFont"/>
+    <w:link w:val="HTMLPreformatted"/>
+    <w:uiPriority w:val="99"/>
+    <w:semiHidden/>
+    <w:rsid w:val="0013631B"/>
+    <w:rPr>
+      <w:rFonts w:ascii="Courier New" w:eastAsia="Times New Roman" w:hAnsi="Courier New" w:cs="Courier New"/>
+      <w:sz w:val="20"/>
+      <w:szCs w:val="20"/>
+    </w:rPr>
+  </w:style>
+  <w:style w:type="character" w:customStyle="1" w:styleId="Heading1Char">
+    <w:name w:val="Heading 1 Char"/>
+    <w:basedOn w:val="DefaultParagraphFont"/>
+    <w:link w:val="Heading1"/>
+    <w:uiPriority w:val="9"/>
+    <w:rsid w:val="0013631B"/>
+    <w:rPr>
+      <w:rFonts w:asciiTheme="majorHAnsi" w:eastAsiaTheme="majorEastAsia" w:hAnsiTheme="majorHAnsi" w:cstheme="majorBidi"/>
+      <w:color w:val="2E74B5" w:themeColor="accent1" w:themeShade="BF"/>
+      <w:sz w:val="32"/>
+      <w:szCs w:val="32"/>
+    </w:rPr>
+  </w:style>
+  <w:style w:type="character" w:customStyle="1" w:styleId="Heading2Char">
+    <w:name w:val="Heading 2 Char"/>
+    <w:basedOn w:val="DefaultParagraphFont"/>
+    <w:link w:val="Heading2"/>
+    <w:uiPriority w:val="9"/>
+    <w:rsid w:val="00B57173"/>
+    <w:rPr>
+      <w:rFonts w:asciiTheme="majorHAnsi" w:eastAsiaTheme="majorEastAsia" w:hAnsiTheme="majorHAnsi" w:cstheme="majorBidi"/>
+      <w:color w:val="2E74B5" w:themeColor="accent1" w:themeShade="BF"/>
+      <w:sz w:val="26"/>
+      <w:szCs w:val="26"/>
     </w:rPr>
   </w:style>
 </w:styles>

</xml_diff>